<commit_message>
Use a better picture
</commit_message>
<xml_diff>
--- a/release/Socraticswirl.docx
+++ b/release/Socraticswirl.docx
@@ -316,9 +316,9 @@
           <w:szCs w:val="48"/>
         </w:rPr>
         <w:drawing>
-          <wp:inline distT="0" distB="0" distL="0" distR="0" wp14:anchorId="22BEC6CE" wp14:editId="0022F604">
-            <wp:extent cx="3917668" cy="3322843"/>
-            <wp:effectExtent l="0" t="0" r="0" b="5080"/>
+          <wp:inline distT="0" distB="0" distL="0" distR="0" wp14:anchorId="22BEC6CE" wp14:editId="77E8D732">
+            <wp:extent cx="5409565" cy="2667000"/>
+            <wp:effectExtent l="0" t="0" r="635" b="0"/>
             <wp:docPr id="2" name="Picture 2"/>
             <wp:cNvGraphicFramePr>
               <a:graphicFrameLocks xmlns:a="http://schemas.openxmlformats.org/drawingml/2006/main" noChangeAspect="1"/>
@@ -345,7 +345,7 @@
                   <pic:spPr>
                     <a:xfrm>
                       <a:off x="0" y="0"/>
-                      <a:ext cx="3920596" cy="3325326"/>
+                      <a:ext cx="5411111" cy="2667762"/>
                     </a:xfrm>
                     <a:prstGeom prst="rect">
                       <a:avLst/>
@@ -366,6 +366,17 @@
           <w:szCs w:val="48"/>
         </w:rPr>
       </w:pPr>
+    </w:p>
+    <w:p>
+      <w:pPr>
+        <w:rPr>
+          <w:rFonts w:ascii="Times New Roman" w:hAnsi="Times New Roman" w:cs="Times New Roman"/>
+          <w:sz w:val="48"/>
+          <w:szCs w:val="48"/>
+        </w:rPr>
+      </w:pPr>
+      <w:bookmarkStart w:id="0" w:name="_GoBack"/>
+      <w:bookmarkEnd w:id="0"/>
       <w:r>
         <w:rPr>
           <w:rFonts w:ascii="Times New Roman" w:hAnsi="Times New Roman" w:cs="Times New Roman"/>
@@ -11115,8 +11126,6 @@
           </wp:inline>
         </w:drawing>
       </w:r>
-      <w:bookmarkStart w:id="0" w:name="_GoBack"/>
-      <w:bookmarkEnd w:id="0"/>
     </w:p>
     <w:p>
       <w:pPr>

</xml_diff>

<commit_message>
use data subdirectory to automatic identify where the configuration files are
</commit_message>
<xml_diff>
--- a/release/Socraticswirl.docx
+++ b/release/Socraticswirl.docx
@@ -1668,7 +1668,25 @@
           <w:sz w:val="28"/>
           <w:szCs w:val="28"/>
         </w:rPr>
-        <w:t xml:space="preserve">Please make sure that the configuration file </w:t>
+        <w:t>Please make sure that the configuration file</w:t>
+      </w:r>
+      <w:r>
+        <w:rPr>
+          <w:rFonts w:ascii="Times New Roman" w:hAnsi="Times New Roman" w:cs="Times New Roman"/>
+          <w:b/>
+          <w:sz w:val="28"/>
+          <w:szCs w:val="28"/>
+        </w:rPr>
+        <w:t>s</w:t>
+      </w:r>
+      <w:r>
+        <w:rPr>
+          <w:rFonts w:ascii="Times New Roman" w:hAnsi="Times New Roman" w:cs="Times New Roman"/>
+          <w:b/>
+          <w:sz w:val="28"/>
+          <w:szCs w:val="28"/>
+        </w:rPr>
+        <w:t xml:space="preserve"> </w:t>
       </w:r>
       <w:proofErr w:type="spellStart"/>
       <w:proofErr w:type="gramStart"/>
@@ -1690,7 +1708,16 @@
           <w:sz w:val="28"/>
           <w:szCs w:val="28"/>
         </w:rPr>
-        <w:t xml:space="preserve"> under the subdirectory "</w:t>
+        <w:t xml:space="preserve"> </w:t>
+      </w:r>
+      <w:r>
+        <w:rPr>
+          <w:rFonts w:ascii="Times New Roman" w:hAnsi="Times New Roman" w:cs="Times New Roman"/>
+          <w:b/>
+          <w:sz w:val="28"/>
+          <w:szCs w:val="28"/>
+        </w:rPr>
+        <w:t xml:space="preserve">and </w:t>
       </w:r>
       <w:proofErr w:type="spellStart"/>
       <w:r>
@@ -1700,7 +1727,7 @@
           <w:sz w:val="28"/>
           <w:szCs w:val="28"/>
         </w:rPr>
-        <w:t>config</w:t>
+        <w:t>instance.R</w:t>
       </w:r>
       <w:proofErr w:type="spellEnd"/>
       <w:r>
@@ -1710,6 +1737,15 @@
           <w:sz w:val="28"/>
           <w:szCs w:val="28"/>
         </w:rPr>
+        <w:t xml:space="preserve"> under the subdirectory "data</w:t>
+      </w:r>
+      <w:r>
+        <w:rPr>
+          <w:rFonts w:ascii="Times New Roman" w:hAnsi="Times New Roman" w:cs="Times New Roman"/>
+          <w:b/>
+          <w:sz w:val="28"/>
+          <w:szCs w:val="28"/>
+        </w:rPr>
         <w:t>" is updated accordingly.</w:t>
       </w:r>
     </w:p>
@@ -1724,423 +1760,748 @@
     </w:p>
     <w:p>
       <w:pPr>
-        <w:rPr>
-          <w:rFonts w:ascii="Times New Roman" w:hAnsi="Times New Roman" w:cs="Times New Roman"/>
-          <w:sz w:val="28"/>
-          <w:szCs w:val="28"/>
-        </w:rPr>
-      </w:pPr>
-      <w:r>
-        <w:rPr>
-          <w:rFonts w:ascii="Times New Roman" w:hAnsi="Times New Roman" w:cs="Times New Roman"/>
-          <w:sz w:val="28"/>
-          <w:szCs w:val="28"/>
-        </w:rPr>
-        <w:t xml:space="preserve">To use the </w:t>
-      </w:r>
-      <w:proofErr w:type="spellStart"/>
-      <w:r>
-        <w:rPr>
-          <w:rFonts w:ascii="Times New Roman" w:hAnsi="Times New Roman" w:cs="Times New Roman"/>
-          <w:sz w:val="28"/>
-          <w:szCs w:val="28"/>
-        </w:rPr>
-        <w:t>Socraticswirl</w:t>
-      </w:r>
-      <w:proofErr w:type="spellEnd"/>
-      <w:r>
-        <w:rPr>
-          <w:rFonts w:ascii="Times New Roman" w:hAnsi="Times New Roman" w:cs="Times New Roman"/>
-          <w:sz w:val="28"/>
-          <w:szCs w:val="28"/>
-        </w:rPr>
-        <w:t xml:space="preserve"> dashboard, you'll have to log in first:</w:t>
-      </w:r>
-    </w:p>
-    <w:p>
-      <w:pPr>
-        <w:rPr>
-          <w:rFonts w:ascii="Times New Roman" w:hAnsi="Times New Roman" w:cs="Times New Roman"/>
-          <w:color w:val="C0504D" w:themeColor="accent2"/>
-          <w:sz w:val="28"/>
-          <w:szCs w:val="28"/>
-        </w:rPr>
-      </w:pPr>
-    </w:p>
-    <w:p>
-      <w:pPr>
-        <w:rPr>
-          <w:rFonts w:ascii="Times New Roman" w:hAnsi="Times New Roman" w:cs="Times New Roman"/>
-        </w:rPr>
-      </w:pPr>
-      <w:r>
-        <w:rPr>
-          <w:rFonts w:ascii="Times New Roman" w:hAnsi="Times New Roman" w:cs="Times New Roman"/>
-          <w:color w:val="C0504D" w:themeColor="accent2"/>
-        </w:rPr>
-        <w:t xml:space="preserve">    </w:t>
-      </w:r>
-      <w:r>
-        <w:rPr>
-          <w:rFonts w:ascii="Times New Roman" w:hAnsi="Times New Roman" w:cs="Times New Roman"/>
-        </w:rPr>
-        <w:t># For the test instance:</w:t>
-      </w:r>
-    </w:p>
-    <w:p>
-      <w:pPr>
-        <w:rPr>
-          <w:rFonts w:ascii="Times New Roman" w:hAnsi="Times New Roman" w:cs="Times New Roman"/>
-        </w:rPr>
-      </w:pPr>
-      <w:r>
-        <w:rPr>
-          <w:rFonts w:ascii="Times New Roman" w:hAnsi="Times New Roman" w:cs="Times New Roman"/>
-        </w:rPr>
-        <w:t xml:space="preserve">    </w:t>
+        <w:spacing w:after="240" w:line="256" w:lineRule="atLeast"/>
+        <w:rPr>
+          <w:rFonts w:ascii="Helvetica Neue" w:hAnsi="Helvetica Neue" w:cs="Times New Roman"/>
+          <w:color w:val="333333"/>
+        </w:rPr>
+      </w:pPr>
+      <w:r>
+        <w:rPr>
+          <w:rFonts w:ascii="Helvetica Neue" w:hAnsi="Helvetica Neue" w:cs="Times New Roman"/>
+          <w:color w:val="333333"/>
+        </w:rPr>
+        <w:t xml:space="preserve">The dashboard application runs in the directory where </w:t>
       </w:r>
       <w:proofErr w:type="spellStart"/>
       <w:proofErr w:type="gramStart"/>
       <w:r>
         <w:rPr>
-          <w:rFonts w:ascii="Times New Roman" w:hAnsi="Times New Roman" w:cs="Times New Roman"/>
-        </w:rPr>
-        <w:t>socratic</w:t>
-      </w:r>
+          <w:rFonts w:ascii="Helvetica Neue" w:hAnsi="Helvetica Neue" w:cs="Times New Roman"/>
+          <w:color w:val="333333"/>
+        </w:rPr>
+        <w:t>server.R</w:t>
+      </w:r>
+      <w:proofErr w:type="spellEnd"/>
       <w:proofErr w:type="gramEnd"/>
       <w:r>
         <w:rPr>
-          <w:rFonts w:ascii="Times New Roman" w:hAnsi="Times New Roman" w:cs="Times New Roman"/>
-        </w:rPr>
-        <w:t>_swirl_instructor</w:t>
+          <w:rFonts w:ascii="Helvetica Neue" w:hAnsi="Helvetica Neue" w:cs="Times New Roman"/>
+          <w:color w:val="333333"/>
+        </w:rPr>
+        <w:t xml:space="preserve"> and </w:t>
+      </w:r>
+      <w:proofErr w:type="spellStart"/>
+      <w:r>
+        <w:rPr>
+          <w:rFonts w:ascii="Helvetica Neue" w:hAnsi="Helvetica Neue" w:cs="Times New Roman"/>
+          <w:color w:val="333333"/>
+        </w:rPr>
+        <w:t>ui.R</w:t>
       </w:r>
       <w:proofErr w:type="spellEnd"/>
       <w:r>
         <w:rPr>
-          <w:rFonts w:ascii="Times New Roman" w:hAnsi="Times New Roman" w:cs="Times New Roman"/>
-        </w:rPr>
-        <w:t>("&lt;instructor name&gt;", "instructor password", instance="test")</w:t>
-      </w:r>
-    </w:p>
-    <w:p>
-      <w:pPr>
-        <w:rPr>
-          <w:rFonts w:ascii="Times New Roman" w:hAnsi="Times New Roman" w:cs="Times New Roman"/>
-        </w:rPr>
-      </w:pPr>
-    </w:p>
-    <w:p>
-      <w:pPr>
-        <w:rPr>
-          <w:rFonts w:ascii="Times New Roman" w:hAnsi="Times New Roman" w:cs="Times New Roman"/>
-        </w:rPr>
-      </w:pPr>
-      <w:r>
-        <w:rPr>
-          <w:rFonts w:ascii="Times New Roman" w:hAnsi="Times New Roman" w:cs="Times New Roman"/>
-        </w:rPr>
-        <w:t xml:space="preserve">    </w:t>
-      </w:r>
-      <w:r>
-        <w:rPr>
-          <w:rFonts w:ascii="Times New Roman" w:hAnsi="Times New Roman" w:cs="Times New Roman"/>
-        </w:rPr>
-        <w:t xml:space="preserve"># </w:t>
-      </w:r>
-      <w:proofErr w:type="gramStart"/>
-      <w:r>
-        <w:rPr>
-          <w:rFonts w:ascii="Times New Roman" w:hAnsi="Times New Roman" w:cs="Times New Roman"/>
-        </w:rPr>
-        <w:t>or</w:t>
-      </w:r>
-      <w:proofErr w:type="gramEnd"/>
-      <w:r>
-        <w:rPr>
-          <w:rFonts w:ascii="Times New Roman" w:hAnsi="Times New Roman" w:cs="Times New Roman"/>
-        </w:rPr>
-        <w:t>, for the production instance:</w:t>
-      </w:r>
-    </w:p>
-    <w:p>
-      <w:pPr>
-        <w:rPr>
-          <w:rFonts w:ascii="Times New Roman" w:hAnsi="Times New Roman" w:cs="Times New Roman"/>
-        </w:rPr>
-      </w:pPr>
-      <w:r>
-        <w:rPr>
-          <w:rFonts w:ascii="Times New Roman" w:hAnsi="Times New Roman" w:cs="Times New Roman"/>
-        </w:rPr>
-        <w:t xml:space="preserve">    </w:t>
+          <w:rFonts w:ascii="Helvetica Neue" w:hAnsi="Helvetica Neue" w:cs="Times New Roman"/>
+          <w:color w:val="333333"/>
+        </w:rPr>
+        <w:t xml:space="preserve"> are.</w:t>
+      </w:r>
+    </w:p>
+    <w:p>
+      <w:pPr>
+        <w:spacing w:after="240" w:line="256" w:lineRule="atLeast"/>
+        <w:rPr>
+          <w:rFonts w:ascii="Times New Roman" w:hAnsi="Times New Roman" w:cs="Times New Roman"/>
+          <w:color w:val="333333"/>
+        </w:rPr>
+      </w:pPr>
+      <w:r>
+        <w:rPr>
+          <w:rFonts w:ascii="Times New Roman" w:hAnsi="Times New Roman" w:cs="Times New Roman"/>
+          <w:color w:val="333333"/>
+        </w:rPr>
+        <w:t xml:space="preserve">To use the dashboard, you may do the following: * load packages </w:t>
+      </w:r>
+      <w:proofErr w:type="spellStart"/>
+      <w:r>
+        <w:rPr>
+          <w:rFonts w:ascii="Times New Roman" w:hAnsi="Times New Roman" w:cs="Times New Roman"/>
+          <w:color w:val="333333"/>
+        </w:rPr>
+        <w:t>socraticswirlInstructor</w:t>
+      </w:r>
+      <w:proofErr w:type="spellEnd"/>
+      <w:r>
+        <w:rPr>
+          <w:rFonts w:ascii="Times New Roman" w:hAnsi="Times New Roman" w:cs="Times New Roman"/>
+          <w:color w:val="333333"/>
+        </w:rPr>
+        <w:t xml:space="preserve"> and shiny * change working directory to where </w:t>
       </w:r>
       <w:proofErr w:type="spellStart"/>
       <w:proofErr w:type="gramStart"/>
       <w:r>
         <w:rPr>
           <w:rFonts w:ascii="Times New Roman" w:hAnsi="Times New Roman" w:cs="Times New Roman"/>
-        </w:rPr>
-        <w:t>socratic</w:t>
-      </w:r>
+          <w:color w:val="333333"/>
+        </w:rPr>
+        <w:t>server.R</w:t>
+      </w:r>
+      <w:proofErr w:type="spellEnd"/>
       <w:proofErr w:type="gramEnd"/>
       <w:r>
         <w:rPr>
           <w:rFonts w:ascii="Times New Roman" w:hAnsi="Times New Roman" w:cs="Times New Roman"/>
-        </w:rPr>
-        <w:t>_swirl_instructor</w:t>
+          <w:color w:val="333333"/>
+        </w:rPr>
+        <w:t xml:space="preserve"> and </w:t>
+      </w:r>
+      <w:proofErr w:type="spellStart"/>
+      <w:r>
+        <w:rPr>
+          <w:rFonts w:ascii="Times New Roman" w:hAnsi="Times New Roman" w:cs="Times New Roman"/>
+          <w:color w:val="333333"/>
+        </w:rPr>
+        <w:t>ui.R</w:t>
       </w:r>
       <w:proofErr w:type="spellEnd"/>
       <w:r>
         <w:rPr>
           <w:rFonts w:ascii="Times New Roman" w:hAnsi="Times New Roman" w:cs="Times New Roman"/>
-        </w:rPr>
-        <w:t>("&lt;instructor name&gt;", "instructor password")</w:t>
-      </w:r>
-    </w:p>
-    <w:p>
-      <w:pPr>
-        <w:rPr>
-          <w:rFonts w:ascii="Times New Roman" w:hAnsi="Times New Roman" w:cs="Times New Roman"/>
-          <w:sz w:val="28"/>
-          <w:szCs w:val="28"/>
-        </w:rPr>
-      </w:pPr>
-    </w:p>
-    <w:p>
-      <w:pPr>
-        <w:rPr>
-          <w:rFonts w:ascii="Times New Roman" w:hAnsi="Times New Roman" w:cs="Times New Roman"/>
-          <w:sz w:val="28"/>
-          <w:szCs w:val="28"/>
-        </w:rPr>
-      </w:pPr>
-      <w:r>
-        <w:rPr>
-          <w:rFonts w:ascii="Times New Roman" w:hAnsi="Times New Roman" w:cs="Times New Roman"/>
-          <w:sz w:val="28"/>
-          <w:szCs w:val="28"/>
-        </w:rPr>
-        <w:t>Once you've logged in, you can access your Socratic Swirl dashboard with:</w:t>
-      </w:r>
-    </w:p>
-    <w:p>
-      <w:pPr>
-        <w:rPr>
-          <w:rFonts w:ascii="Times New Roman" w:hAnsi="Times New Roman" w:cs="Times New Roman"/>
-          <w:color w:val="FF0000"/>
-          <w:sz w:val="28"/>
-          <w:szCs w:val="28"/>
-        </w:rPr>
-      </w:pPr>
-    </w:p>
-    <w:p>
-      <w:pPr>
-        <w:rPr>
-          <w:rFonts w:ascii="Times New Roman" w:hAnsi="Times New Roman" w:cs="Times New Roman"/>
-        </w:rPr>
-      </w:pPr>
-      <w:r>
-        <w:rPr>
-          <w:rFonts w:ascii="Times New Roman" w:hAnsi="Times New Roman" w:cs="Times New Roman"/>
-          <w:color w:val="FF0000"/>
-          <w:sz w:val="28"/>
-          <w:szCs w:val="28"/>
-        </w:rPr>
-        <w:t xml:space="preserve">    </w:t>
-      </w:r>
+          <w:color w:val="333333"/>
+        </w:rPr>
+        <w:t xml:space="preserve"> are.</w:t>
+      </w:r>
+    </w:p>
+    <w:p>
+      <w:pPr>
+        <w:spacing w:after="240" w:line="256" w:lineRule="atLeast"/>
+        <w:rPr>
+          <w:rFonts w:ascii="Times New Roman" w:hAnsi="Times New Roman" w:cs="Times New Roman"/>
+          <w:color w:val="333333"/>
+        </w:rPr>
+      </w:pPr>
+      <w:r>
+        <w:rPr>
+          <w:rFonts w:ascii="Times New Roman" w:hAnsi="Times New Roman" w:cs="Times New Roman"/>
+          <w:color w:val="333333"/>
+        </w:rPr>
+        <w:t xml:space="preserve">If you are using </w:t>
+      </w:r>
+      <w:proofErr w:type="spellStart"/>
+      <w:r>
+        <w:rPr>
+          <w:rFonts w:ascii="Times New Roman" w:hAnsi="Times New Roman" w:cs="Times New Roman"/>
+          <w:color w:val="333333"/>
+        </w:rPr>
+        <w:t>RStudio</w:t>
+      </w:r>
+      <w:proofErr w:type="spellEnd"/>
+      <w:r>
+        <w:rPr>
+          <w:rFonts w:ascii="Times New Roman" w:hAnsi="Times New Roman" w:cs="Times New Roman"/>
+          <w:color w:val="333333"/>
+        </w:rPr>
+        <w:t>, this will start the dashboard application on your computer to show your students' progress and answering activity in real time:</w:t>
+      </w:r>
+    </w:p>
+    <w:p>
+      <w:pPr>
+        <w:shd w:val="clear" w:color="auto" w:fill="F7F7F7"/>
+        <w:tabs>
+          <w:tab w:val="left" w:pos="916"/>
+          <w:tab w:val="left" w:pos="1832"/>
+          <w:tab w:val="left" w:pos="2748"/>
+          <w:tab w:val="left" w:pos="3664"/>
+          <w:tab w:val="left" w:pos="4580"/>
+          <w:tab w:val="left" w:pos="5496"/>
+          <w:tab w:val="left" w:pos="6412"/>
+          <w:tab w:val="left" w:pos="7328"/>
+          <w:tab w:val="left" w:pos="8244"/>
+          <w:tab w:val="left" w:pos="9160"/>
+          <w:tab w:val="left" w:pos="10076"/>
+          <w:tab w:val="left" w:pos="10992"/>
+          <w:tab w:val="left" w:pos="11908"/>
+          <w:tab w:val="left" w:pos="12824"/>
+          <w:tab w:val="left" w:pos="13740"/>
+          <w:tab w:val="left" w:pos="14656"/>
+        </w:tabs>
+        <w:rPr>
+          <w:rFonts w:ascii="Times New Roman" w:hAnsi="Times New Roman" w:cs="Times New Roman"/>
+          <w:color w:val="333333"/>
+        </w:rPr>
+      </w:pPr>
       <w:proofErr w:type="gramStart"/>
       <w:r>
         <w:rPr>
           <w:rFonts w:ascii="Times New Roman" w:hAnsi="Times New Roman" w:cs="Times New Roman"/>
-          <w:color w:val="C0504D" w:themeColor="accent2"/>
-        </w:rPr>
-        <w:t>dashboard</w:t>
+          <w:color w:val="333333"/>
+        </w:rPr>
+        <w:t>library</w:t>
       </w:r>
       <w:proofErr w:type="gramEnd"/>
       <w:r>
         <w:rPr>
           <w:rFonts w:ascii="Times New Roman" w:hAnsi="Times New Roman" w:cs="Times New Roman"/>
-        </w:rPr>
-        <w:t>()</w:t>
-      </w:r>
-    </w:p>
-    <w:p>
-      <w:pPr>
-        <w:rPr>
-          <w:rFonts w:ascii="Times New Roman" w:hAnsi="Times New Roman" w:cs="Times New Roman"/>
-          <w:sz w:val="28"/>
-          <w:szCs w:val="28"/>
-        </w:rPr>
-      </w:pPr>
-    </w:p>
-    <w:p>
-      <w:pPr>
-        <w:rPr>
-          <w:rFonts w:ascii="Times New Roman" w:hAnsi="Times New Roman" w:cs="Times New Roman"/>
-          <w:sz w:val="28"/>
-          <w:szCs w:val="28"/>
-        </w:rPr>
-      </w:pPr>
-      <w:r>
-        <w:rPr>
-          <w:rFonts w:ascii="Times New Roman" w:hAnsi="Times New Roman" w:cs="Times New Roman"/>
-          <w:sz w:val="28"/>
-          <w:szCs w:val="28"/>
-        </w:rPr>
-        <w:t>This will start the dashboard application on your computer to show your students' progress and an</w:t>
-      </w:r>
-      <w:r>
-        <w:rPr>
-          <w:rFonts w:ascii="Times New Roman" w:hAnsi="Times New Roman" w:cs="Times New Roman"/>
-          <w:sz w:val="28"/>
-          <w:szCs w:val="28"/>
-        </w:rPr>
-        <w:t xml:space="preserve">swering activity in real time. </w:t>
-      </w:r>
-    </w:p>
-    <w:p>
-      <w:pPr>
-        <w:rPr>
-          <w:rFonts w:ascii="Times New Roman" w:hAnsi="Times New Roman" w:cs="Times New Roman"/>
-          <w:sz w:val="28"/>
-          <w:szCs w:val="28"/>
-        </w:rPr>
-      </w:pPr>
-    </w:p>
-    <w:p>
-      <w:pPr>
-        <w:rPr>
-          <w:rFonts w:ascii="Times New Roman" w:hAnsi="Times New Roman" w:cs="Times New Roman"/>
-          <w:sz w:val="28"/>
-          <w:szCs w:val="28"/>
-        </w:rPr>
-      </w:pPr>
-      <w:r>
-        <w:rPr>
-          <w:rFonts w:ascii="Times New Roman" w:hAnsi="Times New Roman" w:cs="Times New Roman"/>
-          <w:sz w:val="28"/>
-          <w:szCs w:val="28"/>
-        </w:rPr>
-        <w:t>To view a demo, try:</w:t>
-      </w:r>
-    </w:p>
-    <w:p>
-      <w:pPr>
-        <w:rPr>
-          <w:rFonts w:ascii="Times New Roman" w:hAnsi="Times New Roman" w:cs="Times New Roman"/>
-          <w:sz w:val="28"/>
-          <w:szCs w:val="28"/>
-        </w:rPr>
-      </w:pPr>
-    </w:p>
-    <w:p>
-      <w:pPr>
-        <w:rPr>
-          <w:rFonts w:ascii="Times New Roman" w:hAnsi="Times New Roman" w:cs="Times New Roman"/>
-        </w:rPr>
-      </w:pPr>
-      <w:r>
-        <w:rPr>
-          <w:rFonts w:ascii="Times New Roman" w:hAnsi="Times New Roman" w:cs="Times New Roman"/>
-          <w:sz w:val="28"/>
-          <w:szCs w:val="28"/>
-        </w:rPr>
-        <w:t xml:space="preserve">    </w:t>
-      </w:r>
+          <w:color w:val="333333"/>
+        </w:rPr>
+        <w:t>(</w:t>
+      </w:r>
+      <w:proofErr w:type="spellStart"/>
+      <w:r>
+        <w:rPr>
+          <w:rFonts w:ascii="Times New Roman" w:hAnsi="Times New Roman" w:cs="Times New Roman"/>
+          <w:color w:val="333333"/>
+        </w:rPr>
+        <w:t>socraticswirlInstructor</w:t>
+      </w:r>
+      <w:proofErr w:type="spellEnd"/>
+      <w:r>
+        <w:rPr>
+          <w:rFonts w:ascii="Times New Roman" w:hAnsi="Times New Roman" w:cs="Times New Roman"/>
+          <w:color w:val="333333"/>
+        </w:rPr>
+        <w:t xml:space="preserve">) </w:t>
+      </w:r>
+    </w:p>
+    <w:p>
+      <w:pPr>
+        <w:shd w:val="clear" w:color="auto" w:fill="F7F7F7"/>
+        <w:tabs>
+          <w:tab w:val="left" w:pos="916"/>
+          <w:tab w:val="left" w:pos="1832"/>
+          <w:tab w:val="left" w:pos="2748"/>
+          <w:tab w:val="left" w:pos="3664"/>
+          <w:tab w:val="left" w:pos="4580"/>
+          <w:tab w:val="left" w:pos="5496"/>
+          <w:tab w:val="left" w:pos="6412"/>
+          <w:tab w:val="left" w:pos="7328"/>
+          <w:tab w:val="left" w:pos="8244"/>
+          <w:tab w:val="left" w:pos="9160"/>
+          <w:tab w:val="left" w:pos="10076"/>
+          <w:tab w:val="left" w:pos="10992"/>
+          <w:tab w:val="left" w:pos="11908"/>
+          <w:tab w:val="left" w:pos="12824"/>
+          <w:tab w:val="left" w:pos="13740"/>
+          <w:tab w:val="left" w:pos="14656"/>
+        </w:tabs>
+        <w:rPr>
+          <w:rFonts w:ascii="Times New Roman" w:hAnsi="Times New Roman" w:cs="Times New Roman"/>
+          <w:color w:val="333333"/>
+        </w:rPr>
+      </w:pPr>
       <w:proofErr w:type="gramStart"/>
       <w:r>
         <w:rPr>
           <w:rFonts w:ascii="Times New Roman" w:hAnsi="Times New Roman" w:cs="Times New Roman"/>
-          <w:color w:val="C0504D" w:themeColor="accent2"/>
-        </w:rPr>
-        <w:t>dashboard</w:t>
+          <w:color w:val="333333"/>
+        </w:rPr>
+        <w:t>library</w:t>
       </w:r>
       <w:proofErr w:type="gramEnd"/>
       <w:r>
         <w:rPr>
           <w:rFonts w:ascii="Times New Roman" w:hAnsi="Times New Roman" w:cs="Times New Roman"/>
-        </w:rPr>
-        <w:t>(</w:t>
-      </w:r>
-      <w:r>
-        <w:rPr>
-          <w:rFonts w:ascii="Times New Roman" w:hAnsi="Times New Roman" w:cs="Times New Roman"/>
-          <w:color w:val="4F81BD" w:themeColor="accent1"/>
-        </w:rPr>
-        <w:t>demo = TRUE</w:t>
-      </w:r>
-      <w:r>
-        <w:rPr>
-          <w:rFonts w:ascii="Times New Roman" w:hAnsi="Times New Roman" w:cs="Times New Roman"/>
-        </w:rPr>
-        <w:t>)</w:t>
-      </w:r>
-    </w:p>
-    <w:p>
-      <w:pPr>
-        <w:rPr>
-          <w:rFonts w:ascii="Times New Roman" w:hAnsi="Times New Roman" w:cs="Times New Roman"/>
-          <w:sz w:val="28"/>
-          <w:szCs w:val="28"/>
-        </w:rPr>
-      </w:pPr>
-    </w:p>
-    <w:p>
-      <w:pPr>
-        <w:rPr>
-          <w:rFonts w:ascii="Times New Roman" w:hAnsi="Times New Roman" w:cs="Times New Roman"/>
-          <w:sz w:val="28"/>
-          <w:szCs w:val="28"/>
-        </w:rPr>
-      </w:pPr>
-      <w:r>
-        <w:rPr>
-          <w:rFonts w:ascii="Times New Roman" w:hAnsi="Times New Roman" w:cs="Times New Roman"/>
-          <w:sz w:val="28"/>
-          <w:szCs w:val="28"/>
-        </w:rPr>
-        <w:t xml:space="preserve">To view </w:t>
-      </w:r>
-      <w:r>
-        <w:rPr>
-          <w:rFonts w:ascii="Times New Roman" w:hAnsi="Times New Roman" w:cs="Times New Roman"/>
-          <w:sz w:val="28"/>
-          <w:szCs w:val="28"/>
-        </w:rPr>
-        <w:t xml:space="preserve">the dashboard via web browser, </w:t>
-      </w:r>
-      <w:r>
-        <w:rPr>
-          <w:rFonts w:ascii="Times New Roman" w:hAnsi="Times New Roman" w:cs="Times New Roman"/>
-          <w:b/>
-          <w:sz w:val="28"/>
-          <w:szCs w:val="28"/>
-        </w:rPr>
-        <w:t xml:space="preserve">please make sure that the configuration file </w:t>
-      </w:r>
+          <w:color w:val="333333"/>
+        </w:rPr>
+        <w:t xml:space="preserve">(shiny) </w:t>
+      </w:r>
+    </w:p>
+    <w:p>
+      <w:pPr>
+        <w:shd w:val="clear" w:color="auto" w:fill="F7F7F7"/>
+        <w:tabs>
+          <w:tab w:val="left" w:pos="916"/>
+          <w:tab w:val="left" w:pos="1832"/>
+          <w:tab w:val="left" w:pos="2748"/>
+          <w:tab w:val="left" w:pos="3664"/>
+          <w:tab w:val="left" w:pos="4580"/>
+          <w:tab w:val="left" w:pos="5496"/>
+          <w:tab w:val="left" w:pos="6412"/>
+          <w:tab w:val="left" w:pos="7328"/>
+          <w:tab w:val="left" w:pos="8244"/>
+          <w:tab w:val="left" w:pos="9160"/>
+          <w:tab w:val="left" w:pos="10076"/>
+          <w:tab w:val="left" w:pos="10992"/>
+          <w:tab w:val="left" w:pos="11908"/>
+          <w:tab w:val="left" w:pos="12824"/>
+          <w:tab w:val="left" w:pos="13740"/>
+          <w:tab w:val="left" w:pos="14656"/>
+        </w:tabs>
+        <w:rPr>
+          <w:rFonts w:ascii="Times New Roman" w:hAnsi="Times New Roman" w:cs="Times New Roman"/>
+          <w:color w:val="333333"/>
+        </w:rPr>
+      </w:pPr>
       <w:proofErr w:type="spellStart"/>
       <w:proofErr w:type="gramStart"/>
       <w:r>
         <w:rPr>
           <w:rFonts w:ascii="Times New Roman" w:hAnsi="Times New Roman" w:cs="Times New Roman"/>
-          <w:b/>
-          <w:sz w:val="28"/>
-          <w:szCs w:val="28"/>
-        </w:rPr>
-        <w:t>instance.R</w:t>
+          <w:color w:val="333333"/>
+        </w:rPr>
+        <w:t>setwd</w:t>
       </w:r>
       <w:proofErr w:type="spellEnd"/>
       <w:proofErr w:type="gramEnd"/>
       <w:r>
         <w:rPr>
           <w:rFonts w:ascii="Times New Roman" w:hAnsi="Times New Roman" w:cs="Times New Roman"/>
+          <w:color w:val="333333"/>
+        </w:rPr>
+        <w:t>(paste0(</w:t>
+      </w:r>
+      <w:proofErr w:type="spellStart"/>
+      <w:r>
+        <w:rPr>
+          <w:rFonts w:ascii="Times New Roman" w:hAnsi="Times New Roman" w:cs="Times New Roman"/>
+          <w:color w:val="333333"/>
+        </w:rPr>
+        <w:t>getwd</w:t>
+      </w:r>
+      <w:proofErr w:type="spellEnd"/>
+      <w:r>
+        <w:rPr>
+          <w:rFonts w:ascii="Times New Roman" w:hAnsi="Times New Roman" w:cs="Times New Roman"/>
+          <w:color w:val="333333"/>
+        </w:rPr>
+        <w:t xml:space="preserve">(), </w:t>
+      </w:r>
+      <w:r>
+        <w:rPr>
+          <w:rFonts w:ascii="Times New Roman" w:hAnsi="Times New Roman" w:cs="Times New Roman"/>
+          <w:color w:val="183691"/>
+        </w:rPr>
+        <w:t>"/</w:t>
+      </w:r>
+      <w:proofErr w:type="spellStart"/>
+      <w:r>
+        <w:rPr>
+          <w:rFonts w:ascii="Times New Roman" w:hAnsi="Times New Roman" w:cs="Times New Roman"/>
+          <w:color w:val="183691"/>
+        </w:rPr>
+        <w:t>inst</w:t>
+      </w:r>
+      <w:proofErr w:type="spellEnd"/>
+      <w:r>
+        <w:rPr>
+          <w:rFonts w:ascii="Times New Roman" w:hAnsi="Times New Roman" w:cs="Times New Roman"/>
+          <w:color w:val="183691"/>
+        </w:rPr>
+        <w:t>/dashboard"</w:t>
+      </w:r>
+      <w:r>
+        <w:rPr>
+          <w:rFonts w:ascii="Times New Roman" w:hAnsi="Times New Roman" w:cs="Times New Roman"/>
+          <w:color w:val="333333"/>
+        </w:rPr>
+        <w:t xml:space="preserve">))  </w:t>
+      </w:r>
+      <w:r>
+        <w:rPr>
+          <w:rFonts w:ascii="Times New Roman" w:hAnsi="Times New Roman" w:cs="Times New Roman"/>
+          <w:color w:val="969896"/>
+        </w:rPr>
+        <w:t xml:space="preserve"># the directory where </w:t>
+      </w:r>
+      <w:proofErr w:type="spellStart"/>
+      <w:r>
+        <w:rPr>
+          <w:rFonts w:ascii="Times New Roman" w:hAnsi="Times New Roman" w:cs="Times New Roman"/>
+          <w:color w:val="969896"/>
+        </w:rPr>
+        <w:t>server.R</w:t>
+      </w:r>
+      <w:proofErr w:type="spellEnd"/>
+      <w:r>
+        <w:rPr>
+          <w:rFonts w:ascii="Times New Roman" w:hAnsi="Times New Roman" w:cs="Times New Roman"/>
+          <w:color w:val="969896"/>
+        </w:rPr>
+        <w:t xml:space="preserve"> and </w:t>
+      </w:r>
+      <w:proofErr w:type="spellStart"/>
+      <w:r>
+        <w:rPr>
+          <w:rFonts w:ascii="Times New Roman" w:hAnsi="Times New Roman" w:cs="Times New Roman"/>
+          <w:color w:val="969896"/>
+        </w:rPr>
+        <w:t>ui.R</w:t>
+      </w:r>
+      <w:proofErr w:type="spellEnd"/>
+      <w:r>
+        <w:rPr>
+          <w:rFonts w:ascii="Times New Roman" w:hAnsi="Times New Roman" w:cs="Times New Roman"/>
+          <w:color w:val="969896"/>
+        </w:rPr>
+        <w:t xml:space="preserve"> are</w:t>
+      </w:r>
+      <w:r>
+        <w:rPr>
+          <w:rFonts w:ascii="Times New Roman" w:hAnsi="Times New Roman" w:cs="Times New Roman"/>
+          <w:color w:val="333333"/>
+        </w:rPr>
+        <w:t xml:space="preserve"> </w:t>
+      </w:r>
+    </w:p>
+    <w:p>
+      <w:pPr>
+        <w:shd w:val="clear" w:color="auto" w:fill="F7F7F7"/>
+        <w:tabs>
+          <w:tab w:val="left" w:pos="916"/>
+          <w:tab w:val="left" w:pos="1832"/>
+          <w:tab w:val="left" w:pos="2748"/>
+          <w:tab w:val="left" w:pos="3664"/>
+          <w:tab w:val="left" w:pos="4580"/>
+          <w:tab w:val="left" w:pos="5496"/>
+          <w:tab w:val="left" w:pos="6412"/>
+          <w:tab w:val="left" w:pos="7328"/>
+          <w:tab w:val="left" w:pos="8244"/>
+          <w:tab w:val="left" w:pos="9160"/>
+          <w:tab w:val="left" w:pos="10076"/>
+          <w:tab w:val="left" w:pos="10992"/>
+          <w:tab w:val="left" w:pos="11908"/>
+          <w:tab w:val="left" w:pos="12824"/>
+          <w:tab w:val="left" w:pos="13740"/>
+          <w:tab w:val="left" w:pos="14656"/>
+        </w:tabs>
+        <w:rPr>
+          <w:rFonts w:ascii="Times New Roman" w:hAnsi="Times New Roman" w:cs="Times New Roman"/>
+          <w:color w:val="333333"/>
+        </w:rPr>
+      </w:pPr>
+      <w:proofErr w:type="spellStart"/>
+      <w:proofErr w:type="gramStart"/>
+      <w:r>
+        <w:rPr>
+          <w:rFonts w:ascii="Times New Roman" w:hAnsi="Times New Roman" w:cs="Times New Roman"/>
+          <w:color w:val="333333"/>
+        </w:rPr>
+        <w:t>runApp</w:t>
+      </w:r>
+      <w:proofErr w:type="spellEnd"/>
+      <w:proofErr w:type="gramEnd"/>
+      <w:r>
+        <w:rPr>
+          <w:rFonts w:ascii="Times New Roman" w:hAnsi="Times New Roman" w:cs="Times New Roman"/>
+          <w:color w:val="333333"/>
+        </w:rPr>
+        <w:t>()</w:t>
+      </w:r>
+    </w:p>
+    <w:p>
+      <w:pPr>
+        <w:spacing w:line="256" w:lineRule="atLeast"/>
+        <w:rPr>
+          <w:rFonts w:ascii="Times New Roman" w:eastAsia="Times New Roman" w:hAnsi="Times New Roman" w:cs="Times New Roman"/>
+          <w:color w:val="333333"/>
+        </w:rPr>
+      </w:pPr>
+    </w:p>
+    <w:p>
+      <w:pPr>
+        <w:pStyle w:val="NormalWeb"/>
+        <w:spacing w:before="0" w:beforeAutospacing="0" w:after="240" w:afterAutospacing="0" w:line="256" w:lineRule="atLeast"/>
+        <w:rPr>
+          <w:rFonts w:ascii="Times New Roman" w:hAnsi="Times New Roman"/>
+          <w:color w:val="333333"/>
+          <w:sz w:val="24"/>
+          <w:szCs w:val="24"/>
+        </w:rPr>
+      </w:pPr>
+      <w:r>
+        <w:rPr>
+          <w:rFonts w:ascii="Times New Roman" w:hAnsi="Times New Roman"/>
+          <w:color w:val="333333"/>
+          <w:sz w:val="24"/>
+          <w:szCs w:val="24"/>
+        </w:rPr>
+        <w:t xml:space="preserve">If you plan to running R at the command line, please change working directory to where </w:t>
+      </w:r>
+      <w:proofErr w:type="spellStart"/>
+      <w:proofErr w:type="gramStart"/>
+      <w:r>
+        <w:rPr>
+          <w:rFonts w:ascii="Times New Roman" w:hAnsi="Times New Roman"/>
+          <w:color w:val="333333"/>
+          <w:sz w:val="24"/>
+          <w:szCs w:val="24"/>
+        </w:rPr>
+        <w:t>server.R</w:t>
+      </w:r>
+      <w:proofErr w:type="spellEnd"/>
+      <w:proofErr w:type="gramEnd"/>
+      <w:r>
+        <w:rPr>
+          <w:rFonts w:ascii="Times New Roman" w:hAnsi="Times New Roman"/>
+          <w:color w:val="333333"/>
+          <w:sz w:val="24"/>
+          <w:szCs w:val="24"/>
+        </w:rPr>
+        <w:t xml:space="preserve"> and </w:t>
+      </w:r>
+      <w:proofErr w:type="spellStart"/>
+      <w:r>
+        <w:rPr>
+          <w:rFonts w:ascii="Times New Roman" w:hAnsi="Times New Roman"/>
+          <w:color w:val="333333"/>
+          <w:sz w:val="24"/>
+          <w:szCs w:val="24"/>
+        </w:rPr>
+        <w:t>ui.R</w:t>
+      </w:r>
+      <w:proofErr w:type="spellEnd"/>
+      <w:r>
+        <w:rPr>
+          <w:rFonts w:ascii="Times New Roman" w:hAnsi="Times New Roman"/>
+          <w:color w:val="333333"/>
+          <w:sz w:val="24"/>
+          <w:szCs w:val="24"/>
+        </w:rPr>
+        <w:t xml:space="preserve"> are. In the </w:t>
+      </w:r>
+      <w:proofErr w:type="spellStart"/>
+      <w:r>
+        <w:rPr>
+          <w:rFonts w:ascii="Times New Roman" w:hAnsi="Times New Roman"/>
+          <w:color w:val="333333"/>
+          <w:sz w:val="24"/>
+          <w:szCs w:val="24"/>
+        </w:rPr>
+        <w:t>socraticswirlInstructor</w:t>
+      </w:r>
+      <w:proofErr w:type="spellEnd"/>
+      <w:r>
+        <w:rPr>
+          <w:rFonts w:ascii="Times New Roman" w:hAnsi="Times New Roman"/>
+          <w:color w:val="333333"/>
+          <w:sz w:val="24"/>
+          <w:szCs w:val="24"/>
+        </w:rPr>
+        <w:t xml:space="preserve"> package, it is the subdirectory </w:t>
+      </w:r>
+      <w:proofErr w:type="spellStart"/>
+      <w:r>
+        <w:rPr>
+          <w:rFonts w:ascii="Times New Roman" w:hAnsi="Times New Roman"/>
+          <w:color w:val="333333"/>
+          <w:sz w:val="24"/>
+          <w:szCs w:val="24"/>
+        </w:rPr>
+        <w:t>inst</w:t>
+      </w:r>
+      <w:proofErr w:type="spellEnd"/>
+      <w:r>
+        <w:rPr>
+          <w:rFonts w:ascii="Times New Roman" w:hAnsi="Times New Roman"/>
+          <w:color w:val="333333"/>
+          <w:sz w:val="24"/>
+          <w:szCs w:val="24"/>
+        </w:rPr>
+        <w:t>/dashboard. Once you start the R session, you may do the following</w:t>
+      </w:r>
+    </w:p>
+    <w:p>
+      <w:pPr>
+        <w:pStyle w:val="HTMLPreformatted"/>
+        <w:shd w:val="clear" w:color="auto" w:fill="F7F7F7"/>
+        <w:rPr>
+          <w:rFonts w:ascii="Times New Roman" w:hAnsi="Times New Roman" w:cs="Times New Roman"/>
+          <w:color w:val="333333"/>
+          <w:sz w:val="24"/>
+          <w:szCs w:val="24"/>
+        </w:rPr>
+      </w:pPr>
+      <w:proofErr w:type="gramStart"/>
+      <w:r>
+        <w:rPr>
+          <w:rFonts w:ascii="Times New Roman" w:hAnsi="Times New Roman" w:cs="Times New Roman"/>
+          <w:color w:val="333333"/>
+          <w:sz w:val="24"/>
+          <w:szCs w:val="24"/>
+        </w:rPr>
+        <w:t>library</w:t>
+      </w:r>
+      <w:proofErr w:type="gramEnd"/>
+      <w:r>
+        <w:rPr>
+          <w:rFonts w:ascii="Times New Roman" w:hAnsi="Times New Roman" w:cs="Times New Roman"/>
+          <w:color w:val="333333"/>
+          <w:sz w:val="24"/>
+          <w:szCs w:val="24"/>
+        </w:rPr>
+        <w:t>(</w:t>
+      </w:r>
+      <w:proofErr w:type="spellStart"/>
+      <w:r>
+        <w:rPr>
+          <w:rStyle w:val="pl-smi"/>
+          <w:rFonts w:ascii="Times New Roman" w:hAnsi="Times New Roman" w:cs="Times New Roman"/>
+          <w:color w:val="333333"/>
+          <w:sz w:val="24"/>
+          <w:szCs w:val="24"/>
+        </w:rPr>
+        <w:t>socraticswirlInstructor</w:t>
+      </w:r>
+      <w:proofErr w:type="spellEnd"/>
+      <w:r>
+        <w:rPr>
+          <w:rFonts w:ascii="Times New Roman" w:hAnsi="Times New Roman" w:cs="Times New Roman"/>
+          <w:color w:val="333333"/>
+          <w:sz w:val="24"/>
+          <w:szCs w:val="24"/>
+        </w:rPr>
+        <w:t>)</w:t>
+      </w:r>
+    </w:p>
+    <w:p>
+      <w:pPr>
+        <w:pStyle w:val="HTMLPreformatted"/>
+        <w:shd w:val="clear" w:color="auto" w:fill="F7F7F7"/>
+        <w:rPr>
+          <w:rFonts w:ascii="Times New Roman" w:hAnsi="Times New Roman" w:cs="Times New Roman"/>
+          <w:color w:val="333333"/>
+          <w:sz w:val="24"/>
+          <w:szCs w:val="24"/>
+        </w:rPr>
+      </w:pPr>
+      <w:proofErr w:type="gramStart"/>
+      <w:r>
+        <w:rPr>
+          <w:rFonts w:ascii="Times New Roman" w:hAnsi="Times New Roman" w:cs="Times New Roman"/>
+          <w:color w:val="333333"/>
+          <w:sz w:val="24"/>
+          <w:szCs w:val="24"/>
+        </w:rPr>
+        <w:t>library</w:t>
+      </w:r>
+      <w:proofErr w:type="gramEnd"/>
+      <w:r>
+        <w:rPr>
+          <w:rFonts w:ascii="Times New Roman" w:hAnsi="Times New Roman" w:cs="Times New Roman"/>
+          <w:color w:val="333333"/>
+          <w:sz w:val="24"/>
+          <w:szCs w:val="24"/>
+        </w:rPr>
+        <w:t>(</w:t>
+      </w:r>
+      <w:r>
+        <w:rPr>
+          <w:rStyle w:val="pl-smi"/>
+          <w:rFonts w:ascii="Times New Roman" w:hAnsi="Times New Roman" w:cs="Times New Roman"/>
+          <w:color w:val="333333"/>
+          <w:sz w:val="24"/>
+          <w:szCs w:val="24"/>
+        </w:rPr>
+        <w:t>shiny</w:t>
+      </w:r>
+      <w:r>
+        <w:rPr>
+          <w:rFonts w:ascii="Times New Roman" w:hAnsi="Times New Roman" w:cs="Times New Roman"/>
+          <w:color w:val="333333"/>
+          <w:sz w:val="24"/>
+          <w:szCs w:val="24"/>
+        </w:rPr>
+        <w:t>)</w:t>
+      </w:r>
+    </w:p>
+    <w:p>
+      <w:pPr>
+        <w:pStyle w:val="HTMLPreformatted"/>
+        <w:shd w:val="clear" w:color="auto" w:fill="F7F7F7"/>
+        <w:rPr>
+          <w:rFonts w:ascii="Times New Roman" w:hAnsi="Times New Roman" w:cs="Times New Roman"/>
+          <w:color w:val="333333"/>
+          <w:sz w:val="24"/>
+          <w:szCs w:val="24"/>
+        </w:rPr>
+      </w:pPr>
+      <w:proofErr w:type="spellStart"/>
+      <w:proofErr w:type="gramStart"/>
+      <w:r>
+        <w:rPr>
+          <w:rFonts w:ascii="Times New Roman" w:hAnsi="Times New Roman" w:cs="Times New Roman"/>
+          <w:color w:val="333333"/>
+          <w:sz w:val="24"/>
+          <w:szCs w:val="24"/>
+        </w:rPr>
+        <w:t>runApp</w:t>
+      </w:r>
+      <w:proofErr w:type="spellEnd"/>
+      <w:proofErr w:type="gramEnd"/>
+      <w:r>
+        <w:rPr>
+          <w:rFonts w:ascii="Times New Roman" w:hAnsi="Times New Roman" w:cs="Times New Roman"/>
+          <w:color w:val="333333"/>
+          <w:sz w:val="24"/>
+          <w:szCs w:val="24"/>
+        </w:rPr>
+        <w:t>()</w:t>
+      </w:r>
+    </w:p>
+    <w:p>
+      <w:pPr>
+        <w:rPr>
+          <w:rFonts w:ascii="Times New Roman" w:hAnsi="Times New Roman" w:cs="Times New Roman"/>
+          <w:sz w:val="28"/>
+          <w:szCs w:val="28"/>
+        </w:rPr>
+      </w:pPr>
+    </w:p>
+    <w:p>
+      <w:pPr>
+        <w:rPr>
+          <w:rFonts w:ascii="Times New Roman" w:hAnsi="Times New Roman" w:cs="Times New Roman"/>
+          <w:sz w:val="28"/>
+          <w:szCs w:val="28"/>
+        </w:rPr>
+      </w:pPr>
+      <w:r>
+        <w:rPr>
+          <w:rFonts w:ascii="Times New Roman" w:hAnsi="Times New Roman" w:cs="Times New Roman"/>
+          <w:sz w:val="28"/>
+          <w:szCs w:val="28"/>
+        </w:rPr>
+        <w:t xml:space="preserve">To view </w:t>
+      </w:r>
+      <w:r>
+        <w:rPr>
+          <w:rFonts w:ascii="Times New Roman" w:hAnsi="Times New Roman" w:cs="Times New Roman"/>
+          <w:sz w:val="28"/>
+          <w:szCs w:val="28"/>
+        </w:rPr>
+        <w:t xml:space="preserve">the dashboard via web browser, </w:t>
+      </w:r>
+      <w:r>
+        <w:rPr>
+          <w:rFonts w:ascii="Times New Roman" w:hAnsi="Times New Roman" w:cs="Times New Roman"/>
           <w:b/>
           <w:sz w:val="28"/>
           <w:szCs w:val="28"/>
         </w:rPr>
-        <w:t xml:space="preserve"> under the subdirectory "</w:t>
+        <w:t>please make sure that the configuration file</w:t>
+      </w:r>
+      <w:r>
+        <w:rPr>
+          <w:rFonts w:ascii="Times New Roman" w:hAnsi="Times New Roman" w:cs="Times New Roman"/>
+          <w:b/>
+          <w:sz w:val="28"/>
+          <w:szCs w:val="28"/>
+        </w:rPr>
+        <w:t>s</w:t>
+      </w:r>
+      <w:r>
+        <w:rPr>
+          <w:rFonts w:ascii="Times New Roman" w:hAnsi="Times New Roman" w:cs="Times New Roman"/>
+          <w:b/>
+          <w:sz w:val="28"/>
+          <w:szCs w:val="28"/>
+        </w:rPr>
+        <w:t xml:space="preserve"> </w:t>
       </w:r>
       <w:proofErr w:type="spellStart"/>
+      <w:proofErr w:type="gramStart"/>
       <w:r>
         <w:rPr>
           <w:rFonts w:ascii="Times New Roman" w:hAnsi="Times New Roman" w:cs="Times New Roman"/>
@@ -2148,9 +2509,48 @@
           <w:sz w:val="28"/>
           <w:szCs w:val="28"/>
         </w:rPr>
-        <w:t>config</w:t>
+        <w:t>keys.R</w:t>
       </w:r>
       <w:proofErr w:type="spellEnd"/>
+      <w:proofErr w:type="gramEnd"/>
+      <w:r>
+        <w:rPr>
+          <w:rFonts w:ascii="Times New Roman" w:hAnsi="Times New Roman" w:cs="Times New Roman"/>
+          <w:b/>
+          <w:sz w:val="28"/>
+          <w:szCs w:val="28"/>
+        </w:rPr>
+        <w:t xml:space="preserve"> and </w:t>
+      </w:r>
+      <w:proofErr w:type="spellStart"/>
+      <w:r>
+        <w:rPr>
+          <w:rFonts w:ascii="Times New Roman" w:hAnsi="Times New Roman" w:cs="Times New Roman"/>
+          <w:b/>
+          <w:sz w:val="28"/>
+          <w:szCs w:val="28"/>
+        </w:rPr>
+        <w:t>instance.</w:t>
+      </w:r>
+      <w:r>
+        <w:rPr>
+          <w:rFonts w:ascii="Times New Roman" w:hAnsi="Times New Roman" w:cs="Times New Roman"/>
+          <w:b/>
+          <w:sz w:val="28"/>
+          <w:szCs w:val="28"/>
+        </w:rPr>
+        <w:t>R</w:t>
+      </w:r>
+      <w:proofErr w:type="spellEnd"/>
+      <w:r>
+        <w:rPr>
+          <w:rFonts w:ascii="Times New Roman" w:hAnsi="Times New Roman" w:cs="Times New Roman"/>
+          <w:b/>
+          <w:sz w:val="28"/>
+          <w:szCs w:val="28"/>
+        </w:rPr>
+        <w:t xml:space="preserve"> under the subdirectory "data</w:t>
+      </w:r>
       <w:r>
         <w:rPr>
           <w:rFonts w:ascii="Times New Roman" w:hAnsi="Times New Roman" w:cs="Times New Roman"/>
@@ -2750,15 +3150,13 @@
         </w:rPr>
         <w:t xml:space="preserve">subdirectory </w:t>
       </w:r>
-      <w:proofErr w:type="spellStart"/>
       <w:r>
         <w:rPr>
           <w:rFonts w:ascii="Times New Roman" w:hAnsi="Times New Roman" w:cs="Times New Roman"/>
           <w:b/>
         </w:rPr>
-        <w:t>config</w:t>
-      </w:r>
-      <w:proofErr w:type="spellEnd"/>
+        <w:t>data</w:t>
+      </w:r>
       <w:r>
         <w:rPr>
           <w:rFonts w:ascii="Times New Roman" w:hAnsi="Times New Roman" w:cs="Times New Roman"/>
@@ -2829,15 +3227,13 @@
         </w:rPr>
         <w:t xml:space="preserve">subdirectory </w:t>
       </w:r>
-      <w:proofErr w:type="spellStart"/>
       <w:r>
         <w:rPr>
           <w:rFonts w:ascii="Times New Roman" w:hAnsi="Times New Roman" w:cs="Times New Roman"/>
           <w:b/>
         </w:rPr>
-        <w:t>config</w:t>
-      </w:r>
-      <w:proofErr w:type="spellEnd"/>
+        <w:t>data</w:t>
+      </w:r>
       <w:r>
         <w:rPr>
           <w:rFonts w:ascii="Times New Roman" w:hAnsi="Times New Roman" w:cs="Times New Roman"/>
@@ -2930,15 +3326,7 @@
         <w:rPr>
           <w:rFonts w:ascii="Times New Roman" w:hAnsi="Times New Roman" w:cs="Times New Roman"/>
         </w:rPr>
-        <w:t xml:space="preserve"> for either </w:t>
-      </w:r>
-      <w:bookmarkStart w:id="0" w:name="_GoBack"/>
-      <w:bookmarkEnd w:id="0"/>
-      <w:r>
-        <w:rPr>
-          <w:rFonts w:ascii="Times New Roman" w:hAnsi="Times New Roman" w:cs="Times New Roman"/>
-        </w:rPr>
-        <w:t>test or production.</w:t>
+        <w:t xml:space="preserve"> for either test or production.</w:t>
       </w:r>
     </w:p>
     <w:p>
@@ -7017,7 +7405,25 @@
           <w:sz w:val="32"/>
           <w:szCs w:val="32"/>
         </w:rPr>
-        <w:t>Application key and REST API key are needed in configure the software, both the student side and the instruction side (dashboard).</w:t>
+        <w:t xml:space="preserve">Application key and REST API key are needed in </w:t>
+      </w:r>
+      <w:bookmarkStart w:id="0" w:name="_GoBack"/>
+      <w:r>
+        <w:rPr>
+          <w:rFonts w:ascii="Times New Roman" w:hAnsi="Times New Roman" w:cs="Times New Roman"/>
+          <w:sz w:val="32"/>
+          <w:szCs w:val="32"/>
+        </w:rPr>
+        <w:t>config</w:t>
+      </w:r>
+      <w:bookmarkEnd w:id="0"/>
+      <w:r>
+        <w:rPr>
+          <w:rFonts w:ascii="Times New Roman" w:hAnsi="Times New Roman" w:cs="Times New Roman"/>
+          <w:sz w:val="32"/>
+          <w:szCs w:val="32"/>
+        </w:rPr>
+        <w:t>ure the software, both the student side and the instruction side (dashboard).</w:t>
       </w:r>
       <w:r>
         <w:rPr>
@@ -13606,6 +14012,89 @@
       <w:u w:val="single"/>
     </w:rPr>
   </w:style>
+  <w:style w:type="paragraph" w:styleId="NormalWeb">
+    <w:name w:val="Normal (Web)"/>
+    <w:basedOn w:val="Normal"/>
+    <w:uiPriority w:val="99"/>
+    <w:semiHidden/>
+    <w:unhideWhenUsed/>
+    <w:rsid w:val="00786F15"/>
+    <w:pPr>
+      <w:spacing w:before="100" w:beforeAutospacing="1" w:after="100" w:afterAutospacing="1"/>
+    </w:pPr>
+    <w:rPr>
+      <w:rFonts w:ascii="Times" w:hAnsi="Times" w:cs="Times New Roman"/>
+      <w:sz w:val="20"/>
+      <w:szCs w:val="20"/>
+    </w:rPr>
+  </w:style>
+  <w:style w:type="paragraph" w:styleId="HTMLPreformatted">
+    <w:name w:val="HTML Preformatted"/>
+    <w:basedOn w:val="Normal"/>
+    <w:link w:val="HTMLPreformattedChar"/>
+    <w:uiPriority w:val="99"/>
+    <w:semiHidden/>
+    <w:unhideWhenUsed/>
+    <w:rsid w:val="00786F15"/>
+    <w:pPr>
+      <w:tabs>
+        <w:tab w:val="left" w:pos="916"/>
+        <w:tab w:val="left" w:pos="1832"/>
+        <w:tab w:val="left" w:pos="2748"/>
+        <w:tab w:val="left" w:pos="3664"/>
+        <w:tab w:val="left" w:pos="4580"/>
+        <w:tab w:val="left" w:pos="5496"/>
+        <w:tab w:val="left" w:pos="6412"/>
+        <w:tab w:val="left" w:pos="7328"/>
+        <w:tab w:val="left" w:pos="8244"/>
+        <w:tab w:val="left" w:pos="9160"/>
+        <w:tab w:val="left" w:pos="10076"/>
+        <w:tab w:val="left" w:pos="10992"/>
+        <w:tab w:val="left" w:pos="11908"/>
+        <w:tab w:val="left" w:pos="12824"/>
+        <w:tab w:val="left" w:pos="13740"/>
+        <w:tab w:val="left" w:pos="14656"/>
+      </w:tabs>
+    </w:pPr>
+    <w:rPr>
+      <w:rFonts w:ascii="Courier" w:hAnsi="Courier" w:cs="Courier"/>
+      <w:sz w:val="20"/>
+      <w:szCs w:val="20"/>
+    </w:rPr>
+  </w:style>
+  <w:style w:type="character" w:customStyle="1" w:styleId="HTMLPreformattedChar">
+    <w:name w:val="HTML Preformatted Char"/>
+    <w:basedOn w:val="DefaultParagraphFont"/>
+    <w:link w:val="HTMLPreformatted"/>
+    <w:uiPriority w:val="99"/>
+    <w:semiHidden/>
+    <w:rsid w:val="00786F15"/>
+    <w:rPr>
+      <w:rFonts w:ascii="Courier" w:hAnsi="Courier" w:cs="Courier"/>
+      <w:sz w:val="20"/>
+      <w:szCs w:val="20"/>
+    </w:rPr>
+  </w:style>
+  <w:style w:type="character" w:customStyle="1" w:styleId="pl-smi">
+    <w:name w:val="pl-smi"/>
+    <w:basedOn w:val="DefaultParagraphFont"/>
+    <w:rsid w:val="00786F15"/>
+  </w:style>
+  <w:style w:type="character" w:customStyle="1" w:styleId="pl-s">
+    <w:name w:val="pl-s"/>
+    <w:basedOn w:val="DefaultParagraphFont"/>
+    <w:rsid w:val="00786F15"/>
+  </w:style>
+  <w:style w:type="character" w:customStyle="1" w:styleId="pl-pds">
+    <w:name w:val="pl-pds"/>
+    <w:basedOn w:val="DefaultParagraphFont"/>
+    <w:rsid w:val="00786F15"/>
+  </w:style>
+  <w:style w:type="character" w:customStyle="1" w:styleId="pl-c">
+    <w:name w:val="pl-c"/>
+    <w:basedOn w:val="DefaultParagraphFont"/>
+    <w:rsid w:val="00786F15"/>
+  </w:style>
 </w:styles>
 </file>
 
@@ -13882,6 +14371,89 @@
       <w:color w:val="0000FF" w:themeColor="hyperlink"/>
       <w:u w:val="single"/>
     </w:rPr>
+  </w:style>
+  <w:style w:type="paragraph" w:styleId="NormalWeb">
+    <w:name w:val="Normal (Web)"/>
+    <w:basedOn w:val="Normal"/>
+    <w:uiPriority w:val="99"/>
+    <w:semiHidden/>
+    <w:unhideWhenUsed/>
+    <w:rsid w:val="00786F15"/>
+    <w:pPr>
+      <w:spacing w:before="100" w:beforeAutospacing="1" w:after="100" w:afterAutospacing="1"/>
+    </w:pPr>
+    <w:rPr>
+      <w:rFonts w:ascii="Times" w:hAnsi="Times" w:cs="Times New Roman"/>
+      <w:sz w:val="20"/>
+      <w:szCs w:val="20"/>
+    </w:rPr>
+  </w:style>
+  <w:style w:type="paragraph" w:styleId="HTMLPreformatted">
+    <w:name w:val="HTML Preformatted"/>
+    <w:basedOn w:val="Normal"/>
+    <w:link w:val="HTMLPreformattedChar"/>
+    <w:uiPriority w:val="99"/>
+    <w:semiHidden/>
+    <w:unhideWhenUsed/>
+    <w:rsid w:val="00786F15"/>
+    <w:pPr>
+      <w:tabs>
+        <w:tab w:val="left" w:pos="916"/>
+        <w:tab w:val="left" w:pos="1832"/>
+        <w:tab w:val="left" w:pos="2748"/>
+        <w:tab w:val="left" w:pos="3664"/>
+        <w:tab w:val="left" w:pos="4580"/>
+        <w:tab w:val="left" w:pos="5496"/>
+        <w:tab w:val="left" w:pos="6412"/>
+        <w:tab w:val="left" w:pos="7328"/>
+        <w:tab w:val="left" w:pos="8244"/>
+        <w:tab w:val="left" w:pos="9160"/>
+        <w:tab w:val="left" w:pos="10076"/>
+        <w:tab w:val="left" w:pos="10992"/>
+        <w:tab w:val="left" w:pos="11908"/>
+        <w:tab w:val="left" w:pos="12824"/>
+        <w:tab w:val="left" w:pos="13740"/>
+        <w:tab w:val="left" w:pos="14656"/>
+      </w:tabs>
+    </w:pPr>
+    <w:rPr>
+      <w:rFonts w:ascii="Courier" w:hAnsi="Courier" w:cs="Courier"/>
+      <w:sz w:val="20"/>
+      <w:szCs w:val="20"/>
+    </w:rPr>
+  </w:style>
+  <w:style w:type="character" w:customStyle="1" w:styleId="HTMLPreformattedChar">
+    <w:name w:val="HTML Preformatted Char"/>
+    <w:basedOn w:val="DefaultParagraphFont"/>
+    <w:link w:val="HTMLPreformatted"/>
+    <w:uiPriority w:val="99"/>
+    <w:semiHidden/>
+    <w:rsid w:val="00786F15"/>
+    <w:rPr>
+      <w:rFonts w:ascii="Courier" w:hAnsi="Courier" w:cs="Courier"/>
+      <w:sz w:val="20"/>
+      <w:szCs w:val="20"/>
+    </w:rPr>
+  </w:style>
+  <w:style w:type="character" w:customStyle="1" w:styleId="pl-smi">
+    <w:name w:val="pl-smi"/>
+    <w:basedOn w:val="DefaultParagraphFont"/>
+    <w:rsid w:val="00786F15"/>
+  </w:style>
+  <w:style w:type="character" w:customStyle="1" w:styleId="pl-s">
+    <w:name w:val="pl-s"/>
+    <w:basedOn w:val="DefaultParagraphFont"/>
+    <w:rsid w:val="00786F15"/>
+  </w:style>
+  <w:style w:type="character" w:customStyle="1" w:styleId="pl-pds">
+    <w:name w:val="pl-pds"/>
+    <w:basedOn w:val="DefaultParagraphFont"/>
+    <w:rsid w:val="00786F15"/>
+  </w:style>
+  <w:style w:type="character" w:customStyle="1" w:styleId="pl-c">
+    <w:name w:val="pl-c"/>
+    <w:basedOn w:val="DefaultParagraphFont"/>
+    <w:rsid w:val="00786F15"/>
   </w:style>
 </w:styles>
 </file>
@@ -14211,7 +14783,7 @@
 </file>
 
 <file path=customXml/itemProps1.xml><?xml version="1.0" encoding="utf-8"?>
-<ds:datastoreItem xmlns:ds="http://schemas.openxmlformats.org/officeDocument/2006/customXml" ds:itemID="{355387A6-0128-4D45-B768-09D47682E255}">
+<ds:datastoreItem xmlns:ds="http://schemas.openxmlformats.org/officeDocument/2006/customXml" ds:itemID="{99254EBD-D979-9F44-896F-A3B41A6C6353}">
   <ds:schemaRefs>
     <ds:schemaRef ds:uri="http://schemas.openxmlformats.org/officeDocument/2006/bibliography"/>
   </ds:schemaRefs>

</xml_diff>

<commit_message>
Documentation update for the new configuration filenames
</commit_message>
<xml_diff>
--- a/release/Socraticswirl.docx
+++ b/release/Socraticswirl.docx
@@ -1689,6 +1689,15 @@
         <w:t xml:space="preserve"> </w:t>
       </w:r>
       <w:proofErr w:type="spellStart"/>
+      <w:r>
+        <w:rPr>
+          <w:rFonts w:ascii="Times New Roman" w:hAnsi="Times New Roman" w:cs="Times New Roman"/>
+          <w:b/>
+          <w:sz w:val="28"/>
+          <w:szCs w:val="28"/>
+        </w:rPr>
+        <w:t>parse_</w:t>
+      </w:r>
       <w:proofErr w:type="gramStart"/>
       <w:r>
         <w:rPr>
@@ -1727,7 +1736,7 @@
           <w:sz w:val="28"/>
           <w:szCs w:val="28"/>
         </w:rPr>
-        <w:t>instance.R</w:t>
+        <w:t>server_instance.R</w:t>
       </w:r>
       <w:proofErr w:type="spellEnd"/>
       <w:r>
@@ -2501,6 +2510,15 @@
         <w:t xml:space="preserve"> </w:t>
       </w:r>
       <w:proofErr w:type="spellStart"/>
+      <w:r>
+        <w:rPr>
+          <w:rFonts w:ascii="Times New Roman" w:hAnsi="Times New Roman" w:cs="Times New Roman"/>
+          <w:b/>
+          <w:sz w:val="28"/>
+          <w:szCs w:val="28"/>
+        </w:rPr>
+        <w:t>parse_</w:t>
+      </w:r>
       <w:proofErr w:type="gramStart"/>
       <w:r>
         <w:rPr>
@@ -2530,8 +2548,9 @@
           <w:sz w:val="28"/>
           <w:szCs w:val="28"/>
         </w:rPr>
-        <w:t>instance.</w:t>
-      </w:r>
+        <w:t>server_instance.R</w:t>
+      </w:r>
+      <w:proofErr w:type="spellEnd"/>
       <w:r>
         <w:rPr>
           <w:rFonts w:ascii="Times New Roman" w:hAnsi="Times New Roman" w:cs="Times New Roman"/>
@@ -2539,34 +2558,92 @@
           <w:sz w:val="28"/>
           <w:szCs w:val="28"/>
         </w:rPr>
-        <w:t>R</w:t>
+        <w:t xml:space="preserve"> under the subdirectory "data</w:t>
+      </w:r>
+      <w:r>
+        <w:rPr>
+          <w:rFonts w:ascii="Times New Roman" w:hAnsi="Times New Roman" w:cs="Times New Roman"/>
+          <w:b/>
+          <w:sz w:val="28"/>
+          <w:szCs w:val="28"/>
+        </w:rPr>
+        <w:t>" is also updated accordingly</w:t>
+      </w:r>
+      <w:r>
+        <w:rPr>
+          <w:rFonts w:ascii="Times New Roman" w:hAnsi="Times New Roman" w:cs="Times New Roman"/>
+          <w:sz w:val="28"/>
+          <w:szCs w:val="28"/>
+        </w:rPr>
+        <w:t xml:space="preserve">, in addition to </w:t>
+      </w:r>
+      <w:proofErr w:type="spellStart"/>
+      <w:r>
+        <w:rPr>
+          <w:rFonts w:ascii="Times New Roman" w:hAnsi="Times New Roman" w:cs="Times New Roman"/>
+          <w:sz w:val="28"/>
+          <w:szCs w:val="28"/>
+        </w:rPr>
+        <w:t>parse_keys.R</w:t>
       </w:r>
       <w:proofErr w:type="spellEnd"/>
       <w:r>
         <w:rPr>
           <w:rFonts w:ascii="Times New Roman" w:hAnsi="Times New Roman" w:cs="Times New Roman"/>
-          <w:b/>
-          <w:sz w:val="28"/>
-          <w:szCs w:val="28"/>
-        </w:rPr>
-        <w:t xml:space="preserve"> under the subdirectory "data</w:t>
-      </w:r>
-      <w:r>
-        <w:rPr>
-          <w:rFonts w:ascii="Times New Roman" w:hAnsi="Times New Roman" w:cs="Times New Roman"/>
-          <w:b/>
-          <w:sz w:val="28"/>
-          <w:szCs w:val="28"/>
-        </w:rPr>
-        <w:t>" is also updated accordingly</w:t>
-      </w:r>
-      <w:r>
-        <w:rPr>
-          <w:rFonts w:ascii="Times New Roman" w:hAnsi="Times New Roman" w:cs="Times New Roman"/>
-          <w:sz w:val="28"/>
-          <w:szCs w:val="28"/>
-        </w:rPr>
-        <w:t xml:space="preserve">, in addition to </w:t>
+          <w:sz w:val="28"/>
+          <w:szCs w:val="28"/>
+        </w:rPr>
+        <w:t>.</w:t>
+      </w:r>
+      <w:r>
+        <w:rPr>
+          <w:rFonts w:ascii="Times New Roman" w:hAnsi="Times New Roman" w:cs="Times New Roman"/>
+          <w:sz w:val="28"/>
+          <w:szCs w:val="28"/>
+        </w:rPr>
+        <w:t xml:space="preserve"> You need to specify if it is the test server or production server.</w:t>
+      </w:r>
+    </w:p>
+    <w:p>
+      <w:pPr>
+        <w:rPr>
+          <w:rFonts w:ascii="Times New Roman" w:hAnsi="Times New Roman" w:cs="Times New Roman"/>
+          <w:sz w:val="28"/>
+          <w:szCs w:val="28"/>
+        </w:rPr>
+      </w:pPr>
+    </w:p>
+    <w:p>
+      <w:pPr>
+        <w:rPr>
+          <w:rFonts w:ascii="Times New Roman" w:hAnsi="Times New Roman" w:cs="Times New Roman"/>
+          <w:sz w:val="28"/>
+          <w:szCs w:val="28"/>
+        </w:rPr>
+      </w:pPr>
+      <w:r>
+        <w:rPr>
+          <w:rFonts w:ascii="Times New Roman" w:hAnsi="Times New Roman" w:cs="Times New Roman"/>
+          <w:sz w:val="28"/>
+          <w:szCs w:val="28"/>
+        </w:rPr>
+        <w:t xml:space="preserve">Then, you may </w:t>
+      </w:r>
+      <w:r>
+        <w:rPr>
+          <w:rFonts w:ascii="Times New Roman" w:hAnsi="Times New Roman" w:cs="Times New Roman"/>
+          <w:sz w:val="28"/>
+          <w:szCs w:val="28"/>
+        </w:rPr>
+        <w:t>launch the dashboard on the Shiny server. Once the Shiny server (s.univ.edu) runs, instructors and preceptor</w:t>
+      </w:r>
+      <w:r>
+        <w:rPr>
+          <w:rFonts w:ascii="Times New Roman" w:hAnsi="Times New Roman" w:cs="Times New Roman"/>
+          <w:sz w:val="28"/>
+          <w:szCs w:val="28"/>
+        </w:rPr>
+        <w:t xml:space="preserve">s can access your </w:t>
       </w:r>
       <w:proofErr w:type="spellStart"/>
       <w:r>
@@ -2575,7 +2652,7 @@
           <w:sz w:val="28"/>
           <w:szCs w:val="28"/>
         </w:rPr>
-        <w:t>keys.R</w:t>
+        <w:t>Socraticswirl</w:t>
       </w:r>
       <w:proofErr w:type="spellEnd"/>
       <w:r>
@@ -2584,74 +2661,6 @@
           <w:sz w:val="28"/>
           <w:szCs w:val="28"/>
         </w:rPr>
-        <w:t>.</w:t>
-      </w:r>
-      <w:r>
-        <w:rPr>
-          <w:rFonts w:ascii="Times New Roman" w:hAnsi="Times New Roman" w:cs="Times New Roman"/>
-          <w:sz w:val="28"/>
-          <w:szCs w:val="28"/>
-        </w:rPr>
-        <w:t xml:space="preserve"> You need to specify if it is the test server or production server.</w:t>
-      </w:r>
-    </w:p>
-    <w:p>
-      <w:pPr>
-        <w:rPr>
-          <w:rFonts w:ascii="Times New Roman" w:hAnsi="Times New Roman" w:cs="Times New Roman"/>
-          <w:sz w:val="28"/>
-          <w:szCs w:val="28"/>
-        </w:rPr>
-      </w:pPr>
-    </w:p>
-    <w:p>
-      <w:pPr>
-        <w:rPr>
-          <w:rFonts w:ascii="Times New Roman" w:hAnsi="Times New Roman" w:cs="Times New Roman"/>
-          <w:sz w:val="28"/>
-          <w:szCs w:val="28"/>
-        </w:rPr>
-      </w:pPr>
-      <w:r>
-        <w:rPr>
-          <w:rFonts w:ascii="Times New Roman" w:hAnsi="Times New Roman" w:cs="Times New Roman"/>
-          <w:sz w:val="28"/>
-          <w:szCs w:val="28"/>
-        </w:rPr>
-        <w:t xml:space="preserve">Then, you may </w:t>
-      </w:r>
-      <w:r>
-        <w:rPr>
-          <w:rFonts w:ascii="Times New Roman" w:hAnsi="Times New Roman" w:cs="Times New Roman"/>
-          <w:sz w:val="28"/>
-          <w:szCs w:val="28"/>
-        </w:rPr>
-        <w:t>launch the dashboard on the Shiny server. Once the Shiny server (s.univ.edu) runs, instructors and preceptor</w:t>
-      </w:r>
-      <w:r>
-        <w:rPr>
-          <w:rFonts w:ascii="Times New Roman" w:hAnsi="Times New Roman" w:cs="Times New Roman"/>
-          <w:sz w:val="28"/>
-          <w:szCs w:val="28"/>
-        </w:rPr>
-        <w:t xml:space="preserve">s can access your </w:t>
-      </w:r>
-      <w:proofErr w:type="spellStart"/>
-      <w:r>
-        <w:rPr>
-          <w:rFonts w:ascii="Times New Roman" w:hAnsi="Times New Roman" w:cs="Times New Roman"/>
-          <w:sz w:val="28"/>
-          <w:szCs w:val="28"/>
-        </w:rPr>
-        <w:t>Socraticswirl</w:t>
-      </w:r>
-      <w:proofErr w:type="spellEnd"/>
-      <w:r>
-        <w:rPr>
-          <w:rFonts w:ascii="Times New Roman" w:hAnsi="Times New Roman" w:cs="Times New Roman"/>
-          <w:sz w:val="28"/>
-          <w:szCs w:val="28"/>
-        </w:rPr>
         <w:t xml:space="preserve"> </w:t>
       </w:r>
       <w:r>
@@ -2720,15 +2729,6 @@
         </w:rPr>
         <w:t>We recommend that two servers are set up, one for test and the other for production. The production will be the one to monitor students' progress on the exercises for the class.</w:t>
       </w:r>
-    </w:p>
-    <w:p>
-      <w:pPr>
-        <w:rPr>
-          <w:rFonts w:ascii="Times New Roman" w:hAnsi="Times New Roman" w:cs="Times New Roman"/>
-          <w:sz w:val="48"/>
-          <w:szCs w:val="48"/>
-        </w:rPr>
-      </w:pPr>
     </w:p>
     <w:p>
       <w:pPr>
@@ -3170,10 +3170,18 @@
         <w:t xml:space="preserve">pdate the </w:t>
       </w:r>
       <w:proofErr w:type="spellStart"/>
+      <w:r>
+        <w:rPr>
+          <w:rFonts w:ascii="Times New Roman" w:hAnsi="Times New Roman" w:cs="Times New Roman"/>
+          <w:b/>
+        </w:rPr>
+        <w:t>parse_</w:t>
+      </w:r>
       <w:proofErr w:type="gramStart"/>
       <w:r>
         <w:rPr>
           <w:rFonts w:ascii="Times New Roman" w:hAnsi="Times New Roman" w:cs="Times New Roman"/>
+          <w:b/>
         </w:rPr>
         <w:t>keys.R</w:t>
       </w:r>
@@ -3253,10 +3261,18 @@
         <w:t xml:space="preserve">the </w:t>
       </w:r>
       <w:proofErr w:type="spellStart"/>
+      <w:r>
+        <w:rPr>
+          <w:rFonts w:ascii="Times New Roman" w:hAnsi="Times New Roman" w:cs="Times New Roman"/>
+          <w:b/>
+        </w:rPr>
+        <w:t>server_</w:t>
+      </w:r>
       <w:proofErr w:type="gramStart"/>
       <w:r>
         <w:rPr>
           <w:rFonts w:ascii="Times New Roman" w:hAnsi="Times New Roman" w:cs="Times New Roman"/>
+          <w:b/>
         </w:rPr>
         <w:t>instance.R</w:t>
       </w:r>
@@ -3722,15 +3738,8 @@
           <w:szCs w:val="48"/>
         </w:rPr>
       </w:pPr>
-    </w:p>
-    <w:p>
-      <w:pPr>
-        <w:rPr>
-          <w:rFonts w:ascii="Times New Roman" w:hAnsi="Times New Roman" w:cs="Times New Roman"/>
-          <w:sz w:val="48"/>
-          <w:szCs w:val="48"/>
-        </w:rPr>
-      </w:pPr>
+      <w:bookmarkStart w:id="0" w:name="_GoBack"/>
+      <w:bookmarkEnd w:id="0"/>
       <w:r>
         <w:rPr>
           <w:rFonts w:ascii="Times New Roman" w:hAnsi="Times New Roman" w:cs="Times New Roman"/>
@@ -7405,25 +7414,7 @@
           <w:sz w:val="32"/>
           <w:szCs w:val="32"/>
         </w:rPr>
-        <w:t xml:space="preserve">Application key and REST API key are needed in </w:t>
-      </w:r>
-      <w:bookmarkStart w:id="0" w:name="_GoBack"/>
-      <w:r>
-        <w:rPr>
-          <w:rFonts w:ascii="Times New Roman" w:hAnsi="Times New Roman" w:cs="Times New Roman"/>
-          <w:sz w:val="32"/>
-          <w:szCs w:val="32"/>
-        </w:rPr>
-        <w:t>config</w:t>
-      </w:r>
-      <w:bookmarkEnd w:id="0"/>
-      <w:r>
-        <w:rPr>
-          <w:rFonts w:ascii="Times New Roman" w:hAnsi="Times New Roman" w:cs="Times New Roman"/>
-          <w:sz w:val="32"/>
-          <w:szCs w:val="32"/>
-        </w:rPr>
-        <w:t>ure the software, both the student side and the instruction side (dashboard).</w:t>
+        <w:t>Application key and REST API key are needed in configure the software, both the student side and the instruction side (dashboard).</w:t>
       </w:r>
       <w:r>
         <w:rPr>
@@ -10476,9 +10467,19 @@
           <w:sz w:val="32"/>
           <w:szCs w:val="32"/>
         </w:rPr>
+        <w:t>parse_</w:t>
+      </w:r>
+      <w:proofErr w:type="gramStart"/>
+      <w:r>
+        <w:rPr>
+          <w:rFonts w:ascii="Times New Roman" w:hAnsi="Times New Roman" w:cs="Times New Roman"/>
+          <w:sz w:val="32"/>
+          <w:szCs w:val="32"/>
+        </w:rPr>
         <w:t>keys.R</w:t>
       </w:r>
       <w:proofErr w:type="spellEnd"/>
+      <w:proofErr w:type="gramEnd"/>
       <w:r>
         <w:rPr>
           <w:rFonts w:ascii="Times New Roman" w:hAnsi="Times New Roman" w:cs="Times New Roman"/>
@@ -10673,7 +10674,6 @@
           <w:sz w:val="48"/>
           <w:szCs w:val="48"/>
         </w:rPr>
-        <w:lastRenderedPageBreak/>
         <w:t>[</w:t>
       </w:r>
       <w:r>
@@ -11239,7 +11239,6 @@
           <w:sz w:val="28"/>
           <w:szCs w:val="28"/>
         </w:rPr>
-        <w:lastRenderedPageBreak/>
         <w:t>1. Dashboard Features</w:t>
       </w:r>
     </w:p>
@@ -11649,7 +11648,6 @@
           <w:sz w:val="28"/>
           <w:szCs w:val="28"/>
         </w:rPr>
-        <w:lastRenderedPageBreak/>
         <w:t>2.</w:t>
       </w:r>
       <w:r>
@@ -11986,7 +11984,6 @@
           <w:sz w:val="28"/>
           <w:szCs w:val="28"/>
         </w:rPr>
-        <w:lastRenderedPageBreak/>
         <w:t>3.</w:t>
       </w:r>
       <w:r>
@@ -12317,7 +12314,6 @@
           <w:sz w:val="28"/>
           <w:szCs w:val="28"/>
         </w:rPr>
-        <w:lastRenderedPageBreak/>
         <w:t xml:space="preserve">5. </w:t>
       </w:r>
       <w:r>
@@ -12712,7 +12708,6 @@
           <w:sz w:val="28"/>
           <w:szCs w:val="28"/>
         </w:rPr>
-        <w:lastRenderedPageBreak/>
         <w:t>6.</w:t>
       </w:r>
       <w:r>
@@ -14783,7 +14778,7 @@
 </file>
 
 <file path=customXml/itemProps1.xml><?xml version="1.0" encoding="utf-8"?>
-<ds:datastoreItem xmlns:ds="http://schemas.openxmlformats.org/officeDocument/2006/customXml" ds:itemID="{99254EBD-D979-9F44-896F-A3B41A6C6353}">
+<ds:datastoreItem xmlns:ds="http://schemas.openxmlformats.org/officeDocument/2006/customXml" ds:itemID="{7DDB808B-9EF5-9949-8C55-BBA8DF303488}">
   <ds:schemaRefs>
     <ds:schemaRef ds:uri="http://schemas.openxmlformats.org/officeDocument/2006/bibliography"/>
   </ds:schemaRefs>

</xml_diff>

<commit_message>
Add information about using master key in the utility program
</commit_message>
<xml_diff>
--- a/release/Socraticswirl.docx
+++ b/release/Socraticswirl.docx
@@ -3738,8 +3738,6 @@
           <w:szCs w:val="48"/>
         </w:rPr>
       </w:pPr>
-      <w:bookmarkStart w:id="0" w:name="_GoBack"/>
-      <w:bookmarkEnd w:id="0"/>
       <w:r>
         <w:rPr>
           <w:rFonts w:ascii="Times New Roman" w:hAnsi="Times New Roman" w:cs="Times New Roman"/>
@@ -7414,7 +7412,23 @@
           <w:sz w:val="32"/>
           <w:szCs w:val="32"/>
         </w:rPr>
-        <w:t>Application key and REST API key are needed in configure the software, both the student side and the instruction side (dashboard).</w:t>
+        <w:t>Application key and REST</w:t>
+      </w:r>
+      <w:r>
+        <w:rPr>
+          <w:rFonts w:ascii="Times New Roman" w:hAnsi="Times New Roman" w:cs="Times New Roman"/>
+          <w:sz w:val="32"/>
+          <w:szCs w:val="32"/>
+        </w:rPr>
+        <w:t xml:space="preserve"> API key are needed in configuring</w:t>
+      </w:r>
+      <w:r>
+        <w:rPr>
+          <w:rFonts w:ascii="Times New Roman" w:hAnsi="Times New Roman" w:cs="Times New Roman"/>
+          <w:sz w:val="32"/>
+          <w:szCs w:val="32"/>
+        </w:rPr>
+        <w:t xml:space="preserve"> the software, both the student side and the instruction side (dashboard).</w:t>
       </w:r>
       <w:r>
         <w:rPr>
@@ -7423,6 +7437,31 @@
           <w:szCs w:val="32"/>
         </w:rPr>
         <w:t xml:space="preserve"> </w:t>
+      </w:r>
+      <w:r>
+        <w:rPr>
+          <w:rFonts w:ascii="Times New Roman" w:hAnsi="Times New Roman" w:cs="Times New Roman"/>
+          <w:sz w:val="32"/>
+          <w:szCs w:val="32"/>
+        </w:rPr>
+        <w:t xml:space="preserve">In addition, the Master key is needed in configuring the utility program </w:t>
+      </w:r>
+      <w:r>
+        <w:rPr>
+          <w:rFonts w:ascii="Times New Roman" w:hAnsi="Times New Roman" w:cs="Times New Roman"/>
+          <w:b/>
+          <w:sz w:val="32"/>
+          <w:szCs w:val="32"/>
+        </w:rPr>
+        <w:t>uploadStudents.py</w:t>
+      </w:r>
+      <w:r>
+        <w:rPr>
+          <w:rFonts w:ascii="Times New Roman" w:hAnsi="Times New Roman" w:cs="Times New Roman"/>
+          <w:sz w:val="32"/>
+          <w:szCs w:val="32"/>
+        </w:rPr>
+        <w:t xml:space="preserve">. </w:t>
       </w:r>
     </w:p>
     <w:p>
@@ -9050,7 +9089,23 @@
           <w:sz w:val="28"/>
           <w:szCs w:val="28"/>
         </w:rPr>
-        <w:t xml:space="preserve"> application ID&gt;</w:t>
+        <w:t xml:space="preserve"> </w:t>
+      </w:r>
+      <w:r>
+        <w:rPr>
+          <w:rFonts w:ascii="Courier New" w:hAnsi="Courier New" w:cs="Courier New"/>
+          <w:sz w:val="28"/>
+          <w:szCs w:val="28"/>
+        </w:rPr>
+        <w:t>a</w:t>
+      </w:r>
+      <w:r>
+        <w:rPr>
+          <w:rFonts w:ascii="Courier New" w:hAnsi="Courier New" w:cs="Courier New"/>
+          <w:sz w:val="28"/>
+          <w:szCs w:val="28"/>
+        </w:rPr>
+        <w:t>pplication ID&gt;</w:t>
       </w:r>
     </w:p>
     <w:p>
@@ -9086,7 +9141,23 @@
           <w:sz w:val="28"/>
           <w:szCs w:val="28"/>
         </w:rPr>
-        <w:t xml:space="preserve"> API key&gt;</w:t>
+        <w:t xml:space="preserve"> </w:t>
+      </w:r>
+      <w:r>
+        <w:rPr>
+          <w:rFonts w:ascii="Courier New" w:hAnsi="Courier New" w:cs="Courier New"/>
+          <w:sz w:val="28"/>
+          <w:szCs w:val="28"/>
+        </w:rPr>
+        <w:t xml:space="preserve">REST </w:t>
+      </w:r>
+      <w:r>
+        <w:rPr>
+          <w:rFonts w:ascii="Courier New" w:hAnsi="Courier New" w:cs="Courier New"/>
+          <w:sz w:val="28"/>
+          <w:szCs w:val="28"/>
+        </w:rPr>
+        <w:t>API key&gt;</w:t>
       </w:r>
     </w:p>
     <w:p>
@@ -9104,25 +9175,33 @@
           <w:sz w:val="28"/>
           <w:szCs w:val="28"/>
         </w:rPr>
-        <w:t>&lt;</w:t>
-      </w:r>
-      <w:proofErr w:type="gramStart"/>
+        <w:t xml:space="preserve">&lt;parse.com </w:t>
+      </w:r>
       <w:r>
         <w:rPr>
           <w:rFonts w:ascii="Courier New" w:hAnsi="Courier New" w:cs="Courier New"/>
           <w:sz w:val="28"/>
           <w:szCs w:val="28"/>
         </w:rPr>
-        <w:t>parse.com</w:t>
-      </w:r>
-      <w:proofErr w:type="gramEnd"/>
+        <w:t>m</w:t>
+      </w:r>
+      <w:bookmarkStart w:id="0" w:name="_GoBack"/>
+      <w:bookmarkEnd w:id="0"/>
       <w:r>
         <w:rPr>
           <w:rFonts w:ascii="Courier New" w:hAnsi="Courier New" w:cs="Courier New"/>
           <w:sz w:val="28"/>
           <w:szCs w:val="28"/>
         </w:rPr>
-        <w:t xml:space="preserve"> API key&gt;</w:t>
+        <w:t>aster</w:t>
+      </w:r>
+      <w:r>
+        <w:rPr>
+          <w:rFonts w:ascii="Courier New" w:hAnsi="Courier New" w:cs="Courier New"/>
+          <w:sz w:val="28"/>
+          <w:szCs w:val="28"/>
+        </w:rPr>
+        <w:t xml:space="preserve"> key&gt;</w:t>
       </w:r>
     </w:p>
     <w:p>
@@ -14778,7 +14857,7 @@
 </file>
 
 <file path=customXml/itemProps1.xml><?xml version="1.0" encoding="utf-8"?>
-<ds:datastoreItem xmlns:ds="http://schemas.openxmlformats.org/officeDocument/2006/customXml" ds:itemID="{7DDB808B-9EF5-9949-8C55-BBA8DF303488}">
+<ds:datastoreItem xmlns:ds="http://schemas.openxmlformats.org/officeDocument/2006/customXml" ds:itemID="{02E7A6B2-CC3B-9A42-8B92-39504E09973D}">
   <ds:schemaRefs>
     <ds:schemaRef ds:uri="http://schemas.openxmlformats.org/officeDocument/2006/bibliography"/>
   </ds:schemaRefs>

</xml_diff>

<commit_message>
some special font got in the command line to cause problems.
</commit_message>
<xml_diff>
--- a/release/Socraticswirl.docx
+++ b/release/Socraticswirl.docx
@@ -9020,186 +9020,160 @@
         </w:rPr>
         <w:t>The Python program uploadStudents.py is used to upload a student roster to the parse.com databases.</w:t>
       </w:r>
-    </w:p>
-    <w:p>
-      <w:pPr>
-        <w:rPr>
-          <w:rFonts w:ascii="Times New Roman" w:hAnsi="Times New Roman" w:cs="Times New Roman"/>
-          <w:sz w:val="32"/>
-          <w:szCs w:val="32"/>
-        </w:rPr>
-      </w:pPr>
-    </w:p>
-    <w:p>
-      <w:pPr>
-        <w:rPr>
-          <w:rFonts w:ascii="Times New Roman" w:hAnsi="Times New Roman" w:cs="Times New Roman"/>
-          <w:sz w:val="32"/>
-          <w:szCs w:val="32"/>
-        </w:rPr>
-      </w:pPr>
-      <w:r>
-        <w:rPr>
-          <w:rFonts w:ascii="Times New Roman" w:hAnsi="Times New Roman" w:cs="Times New Roman"/>
-          <w:sz w:val="32"/>
-          <w:szCs w:val="32"/>
-        </w:rPr>
-        <w:t>In uploadStudents.py replace:</w:t>
-      </w:r>
-    </w:p>
-    <w:p>
-      <w:pPr>
-        <w:rPr>
-          <w:rFonts w:ascii="Times New Roman" w:hAnsi="Times New Roman" w:cs="Times New Roman"/>
-          <w:sz w:val="32"/>
-          <w:szCs w:val="32"/>
-        </w:rPr>
-      </w:pPr>
-    </w:p>
-    <w:p>
-      <w:pPr>
-        <w:ind w:left="720"/>
-        <w:rPr>
-          <w:rFonts w:ascii="Courier New" w:hAnsi="Courier New" w:cs="Courier New"/>
-          <w:sz w:val="28"/>
-          <w:szCs w:val="28"/>
-        </w:rPr>
-      </w:pPr>
-      <w:r>
-        <w:rPr>
-          <w:rFonts w:ascii="Courier New" w:hAnsi="Courier New" w:cs="Courier New"/>
-          <w:sz w:val="28"/>
-          <w:szCs w:val="28"/>
-        </w:rPr>
-        <w:t>&lt;</w:t>
-      </w:r>
-      <w:proofErr w:type="gramStart"/>
-      <w:r>
-        <w:rPr>
-          <w:rFonts w:ascii="Courier New" w:hAnsi="Courier New" w:cs="Courier New"/>
-          <w:sz w:val="28"/>
-          <w:szCs w:val="28"/>
-        </w:rPr>
-        <w:t>parse.com</w:t>
-      </w:r>
-      <w:proofErr w:type="gramEnd"/>
-      <w:r>
-        <w:rPr>
-          <w:rFonts w:ascii="Courier New" w:hAnsi="Courier New" w:cs="Courier New"/>
-          <w:sz w:val="28"/>
-          <w:szCs w:val="28"/>
-        </w:rPr>
-        <w:t xml:space="preserve"> </w:t>
-      </w:r>
-      <w:r>
-        <w:rPr>
-          <w:rFonts w:ascii="Courier New" w:hAnsi="Courier New" w:cs="Courier New"/>
-          <w:sz w:val="28"/>
-          <w:szCs w:val="28"/>
-        </w:rPr>
-        <w:t>a</w:t>
-      </w:r>
-      <w:r>
-        <w:rPr>
-          <w:rFonts w:ascii="Courier New" w:hAnsi="Courier New" w:cs="Courier New"/>
-          <w:sz w:val="28"/>
-          <w:szCs w:val="28"/>
-        </w:rPr>
-        <w:t>pplication ID&gt;</w:t>
-      </w:r>
-    </w:p>
-    <w:p>
-      <w:pPr>
-        <w:ind w:left="720"/>
-        <w:rPr>
-          <w:rFonts w:ascii="Courier New" w:hAnsi="Courier New" w:cs="Courier New"/>
-          <w:sz w:val="28"/>
-          <w:szCs w:val="28"/>
-        </w:rPr>
-      </w:pPr>
-      <w:r>
-        <w:rPr>
-          <w:rFonts w:ascii="Courier New" w:hAnsi="Courier New" w:cs="Courier New"/>
-          <w:sz w:val="28"/>
-          <w:szCs w:val="28"/>
-        </w:rPr>
-        <w:t>&lt;</w:t>
-      </w:r>
-      <w:proofErr w:type="gramStart"/>
-      <w:r>
-        <w:rPr>
-          <w:rFonts w:ascii="Courier New" w:hAnsi="Courier New" w:cs="Courier New"/>
-          <w:sz w:val="28"/>
-          <w:szCs w:val="28"/>
-        </w:rPr>
-        <w:t>parse.com</w:t>
-      </w:r>
-      <w:proofErr w:type="gramEnd"/>
-      <w:r>
-        <w:rPr>
-          <w:rFonts w:ascii="Courier New" w:hAnsi="Courier New" w:cs="Courier New"/>
-          <w:sz w:val="28"/>
-          <w:szCs w:val="28"/>
-        </w:rPr>
-        <w:t xml:space="preserve"> </w:t>
-      </w:r>
-      <w:r>
-        <w:rPr>
-          <w:rFonts w:ascii="Courier New" w:hAnsi="Courier New" w:cs="Courier New"/>
-          <w:sz w:val="28"/>
-          <w:szCs w:val="28"/>
-        </w:rPr>
-        <w:t xml:space="preserve">REST </w:t>
-      </w:r>
-      <w:r>
-        <w:rPr>
-          <w:rFonts w:ascii="Courier New" w:hAnsi="Courier New" w:cs="Courier New"/>
-          <w:sz w:val="28"/>
-          <w:szCs w:val="28"/>
-        </w:rPr>
-        <w:t>API key&gt;</w:t>
-      </w:r>
-    </w:p>
-    <w:p>
-      <w:pPr>
-        <w:ind w:left="720"/>
-        <w:rPr>
-          <w:rFonts w:ascii="Courier New" w:hAnsi="Courier New" w:cs="Courier New"/>
-          <w:sz w:val="28"/>
-          <w:szCs w:val="28"/>
-        </w:rPr>
-      </w:pPr>
-      <w:r>
-        <w:rPr>
-          <w:rFonts w:ascii="Courier New" w:hAnsi="Courier New" w:cs="Courier New"/>
-          <w:sz w:val="28"/>
-          <w:szCs w:val="28"/>
-        </w:rPr>
-        <w:t xml:space="preserve">&lt;parse.com </w:t>
-      </w:r>
-      <w:r>
-        <w:rPr>
-          <w:rFonts w:ascii="Courier New" w:hAnsi="Courier New" w:cs="Courier New"/>
-          <w:sz w:val="28"/>
-          <w:szCs w:val="28"/>
-        </w:rPr>
-        <w:t>m</w:t>
-      </w:r>
       <w:bookmarkStart w:id="0" w:name="_GoBack"/>
       <w:bookmarkEnd w:id="0"/>
-      <w:r>
+    </w:p>
+    <w:p>
+      <w:pPr>
+        <w:rPr>
+          <w:rFonts w:ascii="Times New Roman" w:hAnsi="Times New Roman" w:cs="Times New Roman"/>
+          <w:sz w:val="32"/>
+          <w:szCs w:val="32"/>
+        </w:rPr>
+      </w:pPr>
+    </w:p>
+    <w:p>
+      <w:pPr>
+        <w:rPr>
+          <w:rFonts w:ascii="Times New Roman" w:hAnsi="Times New Roman" w:cs="Times New Roman"/>
+          <w:sz w:val="32"/>
+          <w:szCs w:val="32"/>
+        </w:rPr>
+      </w:pPr>
+      <w:r>
+        <w:rPr>
+          <w:rFonts w:ascii="Times New Roman" w:hAnsi="Times New Roman" w:cs="Times New Roman"/>
+          <w:sz w:val="32"/>
+          <w:szCs w:val="32"/>
+        </w:rPr>
+        <w:t>In uploadStudents.py replace:</w:t>
+      </w:r>
+    </w:p>
+    <w:p>
+      <w:pPr>
+        <w:rPr>
+          <w:rFonts w:ascii="Times New Roman" w:hAnsi="Times New Roman" w:cs="Times New Roman"/>
+          <w:sz w:val="32"/>
+          <w:szCs w:val="32"/>
+        </w:rPr>
+      </w:pPr>
+    </w:p>
+    <w:p>
+      <w:pPr>
+        <w:ind w:left="720"/>
         <w:rPr>
           <w:rFonts w:ascii="Courier New" w:hAnsi="Courier New" w:cs="Courier New"/>
-          <w:sz w:val="28"/>
-          <w:szCs w:val="28"/>
-        </w:rPr>
-        <w:t>aster</w:t>
-      </w:r>
+        </w:rPr>
+      </w:pPr>
       <w:r>
         <w:rPr>
           <w:rFonts w:ascii="Courier New" w:hAnsi="Courier New" w:cs="Courier New"/>
-          <w:sz w:val="28"/>
-          <w:szCs w:val="28"/>
+        </w:rPr>
+        <w:t>&lt;</w:t>
+      </w:r>
+      <w:proofErr w:type="gramStart"/>
+      <w:r>
+        <w:rPr>
+          <w:rFonts w:ascii="Courier New" w:hAnsi="Courier New" w:cs="Courier New"/>
+        </w:rPr>
+        <w:t>parse.com</w:t>
+      </w:r>
+      <w:proofErr w:type="gramEnd"/>
+      <w:r>
+        <w:rPr>
+          <w:rFonts w:ascii="Courier New" w:hAnsi="Courier New" w:cs="Courier New"/>
+        </w:rPr>
+        <w:t xml:space="preserve"> </w:t>
+      </w:r>
+      <w:r>
+        <w:rPr>
+          <w:rFonts w:ascii="Courier New" w:hAnsi="Courier New" w:cs="Courier New"/>
+        </w:rPr>
+        <w:t>a</w:t>
+      </w:r>
+      <w:r>
+        <w:rPr>
+          <w:rFonts w:ascii="Courier New" w:hAnsi="Courier New" w:cs="Courier New"/>
+        </w:rPr>
+        <w:t>pplication ID&gt;</w:t>
+      </w:r>
+    </w:p>
+    <w:p>
+      <w:pPr>
+        <w:ind w:left="720"/>
+        <w:rPr>
+          <w:rFonts w:ascii="Courier New" w:hAnsi="Courier New" w:cs="Courier New"/>
+        </w:rPr>
+      </w:pPr>
+      <w:r>
+        <w:rPr>
+          <w:rFonts w:ascii="Courier New" w:hAnsi="Courier New" w:cs="Courier New"/>
+        </w:rPr>
+        <w:t>&lt;</w:t>
+      </w:r>
+      <w:proofErr w:type="gramStart"/>
+      <w:r>
+        <w:rPr>
+          <w:rFonts w:ascii="Courier New" w:hAnsi="Courier New" w:cs="Courier New"/>
+        </w:rPr>
+        <w:t>parse.com</w:t>
+      </w:r>
+      <w:proofErr w:type="gramEnd"/>
+      <w:r>
+        <w:rPr>
+          <w:rFonts w:ascii="Courier New" w:hAnsi="Courier New" w:cs="Courier New"/>
+        </w:rPr>
+        <w:t xml:space="preserve"> </w:t>
+      </w:r>
+      <w:r>
+        <w:rPr>
+          <w:rFonts w:ascii="Courier New" w:hAnsi="Courier New" w:cs="Courier New"/>
+        </w:rPr>
+        <w:t xml:space="preserve">REST </w:t>
+      </w:r>
+      <w:r>
+        <w:rPr>
+          <w:rFonts w:ascii="Courier New" w:hAnsi="Courier New" w:cs="Courier New"/>
+        </w:rPr>
+        <w:t>API key&gt;</w:t>
+      </w:r>
+    </w:p>
+    <w:p>
+      <w:pPr>
+        <w:ind w:left="720"/>
+        <w:rPr>
+          <w:rFonts w:ascii="Courier New" w:hAnsi="Courier New" w:cs="Courier New"/>
+        </w:rPr>
+      </w:pPr>
+      <w:r>
+        <w:rPr>
+          <w:rFonts w:ascii="Courier New" w:hAnsi="Courier New" w:cs="Courier New"/>
+        </w:rPr>
+        <w:t>&lt;</w:t>
+      </w:r>
+      <w:proofErr w:type="gramStart"/>
+      <w:r>
+        <w:rPr>
+          <w:rFonts w:ascii="Courier New" w:hAnsi="Courier New" w:cs="Courier New"/>
+        </w:rPr>
+        <w:t>parse.com</w:t>
+      </w:r>
+      <w:proofErr w:type="gramEnd"/>
+      <w:r>
+        <w:rPr>
+          <w:rFonts w:ascii="Courier New" w:hAnsi="Courier New" w:cs="Courier New"/>
+        </w:rPr>
+        <w:t xml:space="preserve"> </w:t>
+      </w:r>
+      <w:r>
+        <w:rPr>
+          <w:rFonts w:ascii="Courier New" w:hAnsi="Courier New" w:cs="Courier New"/>
+        </w:rPr>
+        <w:t>master</w:t>
+      </w:r>
+      <w:r>
+        <w:rPr>
+          <w:rFonts w:ascii="Courier New" w:hAnsi="Courier New" w:cs="Courier New"/>
         </w:rPr>
         <w:t xml:space="preserve"> key&gt;</w:t>
       </w:r>
@@ -9318,7 +9292,23 @@
           <w:sz w:val="32"/>
           <w:szCs w:val="32"/>
         </w:rPr>
-        <w:t>To create the database schema (the first time) and upload a student roster, type the following:</w:t>
+        <w:t>To create the data</w:t>
+      </w:r>
+      <w:r>
+        <w:rPr>
+          <w:rFonts w:ascii="Times New Roman" w:hAnsi="Times New Roman" w:cs="Times New Roman"/>
+          <w:sz w:val="32"/>
+          <w:szCs w:val="32"/>
+        </w:rPr>
+        <w:t>base schema (the first time) to</w:t>
+      </w:r>
+      <w:r>
+        <w:rPr>
+          <w:rFonts w:ascii="Times New Roman" w:hAnsi="Times New Roman" w:cs="Times New Roman"/>
+          <w:sz w:val="32"/>
+          <w:szCs w:val="32"/>
+        </w:rPr>
+        <w:t xml:space="preserve"> upload a student roster, type the following:</w:t>
       </w:r>
     </w:p>
     <w:p>
@@ -9335,8 +9325,8 @@
         <w:rPr>
           <w:rFonts w:ascii="Courier" w:hAnsi="Courier" w:cs="Courier"/>
           <w:color w:val="3B2322"/>
-          <w:sz w:val="28"/>
-          <w:szCs w:val="28"/>
+          <w:sz w:val="20"/>
+          <w:szCs w:val="20"/>
         </w:rPr>
       </w:pPr>
       <w:proofErr w:type="gramStart"/>
@@ -9344,27 +9334,184 @@
         <w:rPr>
           <w:rFonts w:ascii="Courier" w:hAnsi="Courier" w:cs="Courier"/>
           <w:color w:val="3B2322"/>
-          <w:sz w:val="28"/>
-          <w:szCs w:val="28"/>
-        </w:rPr>
-        <w:t>uploadStudents.py</w:t>
+          <w:sz w:val="20"/>
+          <w:szCs w:val="20"/>
+        </w:rPr>
+        <w:t>python</w:t>
       </w:r>
       <w:proofErr w:type="gramEnd"/>
       <w:r>
         <w:rPr>
           <w:rFonts w:ascii="Courier" w:hAnsi="Courier" w:cs="Courier"/>
           <w:color w:val="3B2322"/>
-          <w:sz w:val="28"/>
-          <w:szCs w:val="28"/>
-        </w:rPr>
-        <w:t xml:space="preserve"> –create –filename student_roster.txt –add –n course1 –i test</w:t>
-      </w:r>
-    </w:p>
-    <w:p>
-      <w:pPr>
+          <w:sz w:val="20"/>
+          <w:szCs w:val="20"/>
+        </w:rPr>
+        <w:t xml:space="preserve"> uploadStudents.py -c -f student_roster.txt -a -n course1 -</w:t>
+      </w:r>
+      <w:proofErr w:type="spellStart"/>
+      <w:r>
         <w:rPr>
           <w:rFonts w:ascii="Courier" w:hAnsi="Courier" w:cs="Courier"/>
           <w:color w:val="3B2322"/>
+          <w:sz w:val="20"/>
+          <w:szCs w:val="20"/>
+        </w:rPr>
+        <w:t>i</w:t>
+      </w:r>
+      <w:proofErr w:type="spellEnd"/>
+      <w:r>
+        <w:rPr>
+          <w:rFonts w:ascii="Courier" w:hAnsi="Courier" w:cs="Courier"/>
+          <w:color w:val="3B2322"/>
+          <w:sz w:val="20"/>
+          <w:szCs w:val="20"/>
+        </w:rPr>
+        <w:t xml:space="preserve"> test</w:t>
+      </w:r>
+    </w:p>
+    <w:p>
+      <w:pPr>
+        <w:rPr>
+          <w:rFonts w:ascii="Courier" w:hAnsi="Courier" w:cs="Courier"/>
+          <w:color w:val="3B2322"/>
+          <w:sz w:val="20"/>
+          <w:szCs w:val="20"/>
+        </w:rPr>
+      </w:pPr>
+    </w:p>
+    <w:p>
+      <w:pPr>
+        <w:rPr>
+          <w:rFonts w:ascii="Times New Roman" w:hAnsi="Times New Roman" w:cs="Times New Roman"/>
+          <w:color w:val="3B2322"/>
+          <w:sz w:val="32"/>
+          <w:szCs w:val="32"/>
+        </w:rPr>
+      </w:pPr>
+      <w:r>
+        <w:rPr>
+          <w:rFonts w:ascii="Times New Roman" w:hAnsi="Times New Roman" w:cs="Times New Roman"/>
+          <w:color w:val="3B2322"/>
+          <w:sz w:val="32"/>
+          <w:szCs w:val="32"/>
+        </w:rPr>
+        <w:t>Then you could add, or revise precept or delete or list, the students roaster by the following</w:t>
+      </w:r>
+    </w:p>
+    <w:p>
+      <w:pPr>
+        <w:rPr>
+          <w:rFonts w:ascii="Courier" w:hAnsi="Courier" w:cs="Courier"/>
+          <w:color w:val="3B2322"/>
+          <w:sz w:val="20"/>
+          <w:szCs w:val="20"/>
+        </w:rPr>
+      </w:pPr>
+    </w:p>
+    <w:p>
+      <w:pPr>
+        <w:rPr>
+          <w:rFonts w:ascii="Courier" w:hAnsi="Courier" w:cs="Courier"/>
+          <w:color w:val="3B2322"/>
+          <w:sz w:val="20"/>
+          <w:szCs w:val="20"/>
+        </w:rPr>
+      </w:pPr>
+      <w:r>
+        <w:rPr>
+          <w:rFonts w:ascii="Courier" w:hAnsi="Courier" w:cs="Courier"/>
+          <w:color w:val="3B2322"/>
+          <w:sz w:val="20"/>
+          <w:szCs w:val="20"/>
+        </w:rPr>
+        <w:t xml:space="preserve">Python </w:t>
+      </w:r>
+      <w:r>
+        <w:rPr>
+          <w:rFonts w:ascii="Courier" w:hAnsi="Courier" w:cs="Courier"/>
+          <w:color w:val="3B2322"/>
+          <w:sz w:val="20"/>
+          <w:szCs w:val="20"/>
+        </w:rPr>
+        <w:t>uploadStudents.py –f student_roster.txt -a -n course1 –</w:t>
+      </w:r>
+      <w:proofErr w:type="spellStart"/>
+      <w:r>
+        <w:rPr>
+          <w:rFonts w:ascii="Courier" w:hAnsi="Courier" w:cs="Courier"/>
+          <w:color w:val="3B2322"/>
+          <w:sz w:val="20"/>
+          <w:szCs w:val="20"/>
+        </w:rPr>
+        <w:t>i</w:t>
+      </w:r>
+      <w:proofErr w:type="spellEnd"/>
+      <w:r>
+        <w:rPr>
+          <w:rFonts w:ascii="Courier" w:hAnsi="Courier" w:cs="Courier"/>
+          <w:color w:val="3B2322"/>
+          <w:sz w:val="20"/>
+          <w:szCs w:val="20"/>
+        </w:rPr>
+        <w:t xml:space="preserve"> test</w:t>
+      </w:r>
+    </w:p>
+    <w:p>
+      <w:pPr>
+        <w:rPr>
+          <w:rFonts w:ascii="Courier" w:hAnsi="Courier" w:cs="Courier"/>
+          <w:color w:val="3B2322"/>
+          <w:sz w:val="20"/>
+          <w:szCs w:val="20"/>
+        </w:rPr>
+      </w:pPr>
+      <w:proofErr w:type="gramStart"/>
+      <w:r>
+        <w:rPr>
+          <w:rFonts w:ascii="Courier" w:hAnsi="Courier" w:cs="Courier"/>
+          <w:color w:val="3B2322"/>
+          <w:sz w:val="20"/>
+          <w:szCs w:val="20"/>
+        </w:rPr>
+        <w:t>python</w:t>
+      </w:r>
+      <w:proofErr w:type="gramEnd"/>
+      <w:r>
+        <w:rPr>
+          <w:rFonts w:ascii="Courier" w:hAnsi="Courier" w:cs="Courier"/>
+          <w:color w:val="3B2322"/>
+          <w:sz w:val="20"/>
+          <w:szCs w:val="20"/>
+        </w:rPr>
+        <w:t xml:space="preserve"> uploadStudents.py -l -n course1 -</w:t>
+      </w:r>
+      <w:proofErr w:type="spellStart"/>
+      <w:r>
+        <w:rPr>
+          <w:rFonts w:ascii="Courier" w:hAnsi="Courier" w:cs="Courier"/>
+          <w:color w:val="3B2322"/>
+          <w:sz w:val="20"/>
+          <w:szCs w:val="20"/>
+        </w:rPr>
+        <w:t>i</w:t>
+      </w:r>
+      <w:proofErr w:type="spellEnd"/>
+      <w:r>
+        <w:rPr>
+          <w:rFonts w:ascii="Courier" w:hAnsi="Courier" w:cs="Courier"/>
+          <w:color w:val="3B2322"/>
+          <w:sz w:val="20"/>
+          <w:szCs w:val="20"/>
+        </w:rPr>
+        <w:t xml:space="preserve"> test</w:t>
+      </w:r>
+    </w:p>
+    <w:p>
+      <w:pPr>
+        <w:rPr>
+          <w:rFonts w:ascii="Courier" w:hAnsi="Courier" w:cs="Courier"/>
+          <w:color w:val="3B2322"/>
           <w:sz w:val="32"/>
           <w:szCs w:val="32"/>
         </w:rPr>
@@ -9435,6 +9582,8 @@
       <w:pPr>
         <w:rPr>
           <w:rFonts w:ascii="Courier New" w:hAnsi="Courier New" w:cs="Courier New"/>
+          <w:sz w:val="20"/>
+          <w:szCs w:val="20"/>
         </w:rPr>
       </w:pPr>
       <w:proofErr w:type="spellStart"/>
@@ -9442,6 +9591,8 @@
       <w:r>
         <w:rPr>
           <w:rFonts w:ascii="Courier New" w:hAnsi="Courier New" w:cs="Courier New"/>
+          <w:sz w:val="20"/>
+          <w:szCs w:val="20"/>
         </w:rPr>
         <w:t>lastname</w:t>
       </w:r>
@@ -9450,6 +9601,8 @@
       <w:r>
         <w:rPr>
           <w:rFonts w:ascii="Courier New" w:hAnsi="Courier New" w:cs="Courier New"/>
+          <w:sz w:val="20"/>
+          <w:szCs w:val="20"/>
         </w:rPr>
         <w:t xml:space="preserve"> &lt;tab&gt; </w:t>
       </w:r>
@@ -9457,6 +9610,8 @@
       <w:r>
         <w:rPr>
           <w:rFonts w:ascii="Courier New" w:hAnsi="Courier New" w:cs="Courier New"/>
+          <w:sz w:val="20"/>
+          <w:szCs w:val="20"/>
         </w:rPr>
         <w:t>firstname</w:t>
       </w:r>
@@ -9464,6 +9619,8 @@
       <w:r>
         <w:rPr>
           <w:rFonts w:ascii="Courier New" w:hAnsi="Courier New" w:cs="Courier New"/>
+          <w:sz w:val="20"/>
+          <w:szCs w:val="20"/>
         </w:rPr>
         <w:t xml:space="preserve"> &lt;tab&gt; email &lt;tab&gt; precept</w:t>
       </w:r>
@@ -9471,27 +9628,9 @@
     <w:p>
       <w:pPr>
         <w:rPr>
-          <w:rFonts w:ascii="Times New Roman" w:hAnsi="Times New Roman" w:cs="Times New Roman"/>
-          <w:sz w:val="48"/>
-          <w:szCs w:val="48"/>
-        </w:rPr>
-      </w:pPr>
-    </w:p>
-    <w:p>
-      <w:pPr>
-        <w:rPr>
-          <w:rFonts w:ascii="Times New Roman" w:hAnsi="Times New Roman" w:cs="Times New Roman"/>
-          <w:sz w:val="48"/>
-          <w:szCs w:val="48"/>
-        </w:rPr>
-      </w:pPr>
-    </w:p>
-    <w:p>
-      <w:pPr>
-        <w:rPr>
-          <w:rFonts w:ascii="Times New Roman" w:hAnsi="Times New Roman" w:cs="Times New Roman"/>
-          <w:sz w:val="42"/>
-          <w:szCs w:val="40"/>
+          <w:rFonts w:ascii="Courier New" w:hAnsi="Courier New" w:cs="Courier New"/>
+          <w:sz w:val="20"/>
+          <w:szCs w:val="20"/>
         </w:rPr>
       </w:pPr>
       <w:r>
@@ -14857,7 +14996,7 @@
 </file>
 
 <file path=customXml/itemProps1.xml><?xml version="1.0" encoding="utf-8"?>
-<ds:datastoreItem xmlns:ds="http://schemas.openxmlformats.org/officeDocument/2006/customXml" ds:itemID="{02E7A6B2-CC3B-9A42-8B92-39504E09973D}">
+<ds:datastoreItem xmlns:ds="http://schemas.openxmlformats.org/officeDocument/2006/customXml" ds:itemID="{12B38068-1D5C-9142-AA0C-F8298E878CEB}">
   <ds:schemaRefs>
     <ds:schemaRef ds:uri="http://schemas.openxmlformats.org/officeDocument/2006/bibliography"/>
   </ds:schemaRefs>

</xml_diff>